<commit_message>
feat: swap to official production proposal template
Template v2 with:
- Separate loops for base bid ({#line_items}) and alternates ({#alt_line_items})
- Three total rows: base_bid_total, add_alt_toatl, grand_total_bid
- 2-column layout (scope + price) with areas and description rows

Co-Authored-By: Claude Opus 4.6 <noreply@anthropic.com>
</commit_message>
<xml_diff>
--- a/public/templates/Proposal_Template_v1_FIXED.docx
+++ b/public/templates/Proposal_Template_v1_FIXED.docx
@@ -88,15 +88,14 @@
         <w:t>{date}</w:t>
       </w:r>
     </w:p>
-    <w:p/>
     <w:p>
       <w:pPr>
         <w:rPr>
           <w:rFonts w:ascii="Nirmala Text" w:hAnsi="Nirmala Text" w:cs="Nirmala Text"/>
           <w:b/>
           <w:bCs/>
-          <w:sz w:val="72"/>
-          <w:szCs w:val="72"/>
+          <w:sz w:val="52"/>
+          <w:szCs w:val="52"/>
         </w:rPr>
       </w:pPr>
       <w:r>
@@ -104,8 +103,8 @@
           <w:rFonts w:ascii="Nirmala Text" w:hAnsi="Nirmala Text" w:cs="Nirmala Text"/>
           <w:b/>
           <w:bCs/>
-          <w:sz w:val="72"/>
-          <w:szCs w:val="72"/>
+          <w:sz w:val="52"/>
+          <w:szCs w:val="52"/>
         </w:rPr>
         <w:t>PROPOSAL</w:t>
       </w:r>
@@ -115,10 +114,10 @@
         <w:tblStyle w:val="TableGrid"/>
         <w:tblW w:w="0" w:type="auto"/>
         <w:tblBorders>
-          <w:top w:val="none" w:sz="0" w:space="0" w:color="auto"/>
-          <w:left w:val="none" w:sz="0" w:space="0" w:color="auto"/>
-          <w:bottom w:val="none" w:sz="0" w:space="0" w:color="auto"/>
-          <w:right w:val="none" w:sz="0" w:space="0" w:color="auto"/>
+          <w:top w:val="single" w:sz="4" w:space="0" w:color="D9D9D9" w:themeColor="background1" w:themeShade="D9"/>
+          <w:left w:val="single" w:sz="4" w:space="0" w:color="D9D9D9" w:themeColor="background1" w:themeShade="D9"/>
+          <w:bottom w:val="single" w:sz="4" w:space="0" w:color="D9D9D9" w:themeColor="background1" w:themeShade="D9"/>
+          <w:right w:val="single" w:sz="4" w:space="0" w:color="D9D9D9" w:themeColor="background1" w:themeShade="D9"/>
           <w:insideH w:val="none" w:sz="0" w:space="0" w:color="auto"/>
           <w:insideV w:val="none" w:sz="0" w:space="0" w:color="auto"/>
         </w:tblBorders>
@@ -132,7 +131,7 @@
       </w:tblGrid>
       <w:tr>
         <w:trPr>
-          <w:trHeight w:val="2160"/>
+          <w:trHeight w:val="1250"/>
         </w:trPr>
         <w:tc>
           <w:tcPr>
@@ -261,7 +260,7 @@
       </w:tr>
       <w:tr>
         <w:trPr>
-          <w:trHeight w:val="2160"/>
+          <w:trHeight w:val="1295"/>
         </w:trPr>
         <w:tc>
           <w:tcPr>
@@ -374,19 +373,38 @@
       </w:tr>
     </w:tbl>
     <w:p>
-      <w:pPr>
+      <w:r>
         <w:rPr>
           <w:rFonts w:ascii="Nirmala Text" w:hAnsi="Nirmala Text" w:cs="Nirmala Text"/>
           <w:b/>
           <w:bCs/>
         </w:rPr>
-      </w:pPr>
-    </w:p>
-    <w:p/>
-    <w:p>
-      <w:r>
-        <w:br w:type="page"/>
-      </w:r>
+        <w:t>Project Summary</w:t>
+      </w:r>
+    </w:p>
+    <w:p>
+      <w:pPr>
+        <w:pStyle w:val="BodyText"/>
+        <w:jc w:val="both"/>
+      </w:pPr>
+      <w:r>
+        <w:t>{</w:t>
+      </w:r>
+      <w:proofErr w:type="spellStart"/>
+      <w:r>
+        <w:t>project_summary</w:t>
+      </w:r>
+      <w:proofErr w:type="spellEnd"/>
+      <w:r>
+        <w:t>}</w:t>
+      </w:r>
+    </w:p>
+    <w:p>
+      <w:pPr>
+        <w:rPr>
+          <w:rFonts w:ascii="Nirmala Text" w:hAnsi="Nirmala Text" w:cs="Nirmala Text"/>
+        </w:rPr>
+      </w:pPr>
     </w:p>
     <w:p>
       <w:pPr>
@@ -396,48 +414,14 @@
           <w:bCs/>
         </w:rPr>
       </w:pPr>
-      <w:r>
+    </w:p>
+    <w:p>
+      <w:pPr>
         <w:rPr>
           <w:rFonts w:ascii="Nirmala Text" w:hAnsi="Nirmala Text" w:cs="Nirmala Text"/>
           <w:b/>
           <w:bCs/>
         </w:rPr>
-        <w:lastRenderedPageBreak/>
-        <w:t>Project Summary</w:t>
-      </w:r>
-    </w:p>
-    <w:p>
-      <w:pPr>
-        <w:rPr>
-          <w:rFonts w:ascii="Nirmala Text" w:hAnsi="Nirmala Text" w:cs="Nirmala Text"/>
-        </w:rPr>
-      </w:pPr>
-      <w:r>
-        <w:rPr>
-          <w:rFonts w:ascii="Nirmala Text" w:hAnsi="Nirmala Text" w:cs="Nirmala Text"/>
-        </w:rPr>
-        <w:t>{</w:t>
-      </w:r>
-      <w:proofErr w:type="spellStart"/>
-      <w:r>
-        <w:rPr>
-          <w:rFonts w:ascii="Nirmala Text" w:hAnsi="Nirmala Text" w:cs="Nirmala Text"/>
-        </w:rPr>
-        <w:t>project_summary</w:t>
-      </w:r>
-      <w:proofErr w:type="spellEnd"/>
-      <w:r>
-        <w:rPr>
-          <w:rFonts w:ascii="Nirmala Text" w:hAnsi="Nirmala Text" w:cs="Nirmala Text"/>
-        </w:rPr>
-        <w:t>}</w:t>
-      </w:r>
-    </w:p>
-    <w:p>
-      <w:pPr>
-        <w:rPr>
-          <w:rFonts w:ascii="Nirmala Text" w:hAnsi="Nirmala Text" w:cs="Nirmala Text"/>
-        </w:rPr>
       </w:pPr>
     </w:p>
     <w:p>
@@ -448,228 +432,110 @@
           <w:bCs/>
         </w:rPr>
       </w:pPr>
-      <w:r>
+    </w:p>
+    <w:p>
+      <w:pPr>
         <w:rPr>
           <w:rFonts w:ascii="Nirmala Text" w:hAnsi="Nirmala Text" w:cs="Nirmala Text"/>
           <w:b/>
           <w:bCs/>
         </w:rPr>
-        <w:t>BASE BID</w:t>
+      </w:pPr>
+    </w:p>
+    <w:p>
+      <w:pPr>
+        <w:rPr>
+          <w:rFonts w:ascii="Nirmala Text" w:hAnsi="Nirmala Text" w:cs="Nirmala Text"/>
+          <w:b/>
+          <w:bCs/>
+        </w:rPr>
+      </w:pPr>
+    </w:p>
+    <w:p>
+      <w:pPr>
+        <w:rPr>
+          <w:rFonts w:ascii="Nirmala Text" w:hAnsi="Nirmala Text" w:cs="Nirmala Text"/>
+          <w:b/>
+          <w:bCs/>
+        </w:rPr>
+      </w:pPr>
+    </w:p>
+    <w:p>
+      <w:pPr>
+        <w:rPr>
+          <w:rFonts w:ascii="Nirmala Text" w:hAnsi="Nirmala Text" w:cs="Nirmala Text"/>
+          <w:b/>
+          <w:bCs/>
+        </w:rPr>
+      </w:pPr>
+    </w:p>
+    <w:p>
+      <w:pPr>
+        <w:rPr>
+          <w:rFonts w:ascii="Segoe UI" w:hAnsi="Segoe UI" w:cs="Segoe UI"/>
+          <w:b/>
+          <w:bCs/>
+        </w:rPr>
+      </w:pPr>
+      <w:r>
+        <w:rPr>
+          <w:rFonts w:ascii="Segoe UI" w:hAnsi="Segoe UI" w:cs="Segoe UI"/>
+          <w:b/>
+          <w:bCs/>
+        </w:rPr>
+        <w:lastRenderedPageBreak/>
+        <w:t>Base Bid</w:t>
       </w:r>
     </w:p>
     <w:tbl>
       <w:tblPr>
         <w:tblStyle w:val="TableGrid"/>
-        <w:tblW w:w="10260" w:type="dxa"/>
-        <w:tblInd w:w="-545" w:type="dxa"/>
+        <w:tblW w:w="9540" w:type="dxa"/>
+        <w:tblInd w:w="-5" w:type="dxa"/>
         <w:tblBorders>
-          <w:top w:val="none" w:sz="0" w:space="0" w:color="auto"/>
-          <w:left w:val="none" w:sz="0" w:space="0" w:color="auto"/>
-          <w:bottom w:val="none" w:sz="0" w:space="0" w:color="auto"/>
-          <w:right w:val="none" w:sz="0" w:space="0" w:color="auto"/>
+          <w:top w:val="single" w:sz="4" w:space="0" w:color="D1D1D1" w:themeColor="background2" w:themeShade="E6"/>
+          <w:left w:val="single" w:sz="4" w:space="0" w:color="D1D1D1" w:themeColor="background2" w:themeShade="E6"/>
+          <w:bottom w:val="single" w:sz="4" w:space="0" w:color="D1D1D1" w:themeColor="background2" w:themeShade="E6"/>
+          <w:right w:val="single" w:sz="4" w:space="0" w:color="D1D1D1" w:themeColor="background2" w:themeShade="E6"/>
           <w:insideH w:val="none" w:sz="0" w:space="0" w:color="auto"/>
-          <w:insideV w:val="single" w:sz="4" w:space="0" w:color="E8E8E8" w:themeColor="background2"/>
+          <w:insideV w:val="none" w:sz="0" w:space="0" w:color="auto"/>
         </w:tblBorders>
         <w:tblLook w:val="04A0" w:firstRow="1" w:lastRow="0" w:firstColumn="1" w:lastColumn="0" w:noHBand="0" w:noVBand="1"/>
       </w:tblPr>
       <w:tblGrid>
-        <w:gridCol w:w="5719"/>
-        <w:gridCol w:w="1187"/>
-        <w:gridCol w:w="812"/>
-        <w:gridCol w:w="895"/>
-        <w:gridCol w:w="1647"/>
+        <w:gridCol w:w="8073"/>
+        <w:gridCol w:w="1467"/>
       </w:tblGrid>
       <w:tr>
+        <w:trPr>
+          <w:trHeight w:val="432"/>
+        </w:trPr>
         <w:tc>
           <w:tcPr>
-            <w:tcW w:w="5719" w:type="dxa"/>
-            <w:shd w:val="clear" w:color="auto" w:fill="FFE2E1"/>
-            <w:tcMar>
-              <w:top w:w="29" w:type="dxa"/>
-              <w:left w:w="115" w:type="dxa"/>
-              <w:bottom w:w="29" w:type="dxa"/>
-              <w:right w:w="115" w:type="dxa"/>
-            </w:tcMar>
+            <w:tcW w:w="8073" w:type="dxa"/>
+            <w:shd w:val="clear" w:color="auto" w:fill="FFE9E7"/>
             <w:vAlign w:val="center"/>
           </w:tcPr>
           <w:p>
             <w:pPr>
-              <w:jc w:val="both"/>
               <w:rPr>
-                <w:rFonts w:ascii="Nirmala Text" w:hAnsi="Nirmala Text" w:cs="Nirmala Text"/>
-                <w:color w:val="ADADAD" w:themeColor="background2" w:themeShade="BF"/>
-              </w:rPr>
-            </w:pPr>
-            <w:r>
-              <w:rPr>
-                <w:rFonts w:ascii="Nirmala Text" w:hAnsi="Nirmala Text" w:cs="Nirmala Text"/>
-                <w:color w:val="ADADAD" w:themeColor="background2" w:themeShade="BF"/>
-              </w:rPr>
-              <w:t>SCOPE</w:t>
-            </w:r>
-          </w:p>
-        </w:tc>
-        <w:tc>
-          <w:tcPr>
-            <w:tcW w:w="1187" w:type="dxa"/>
-            <w:shd w:val="clear" w:color="auto" w:fill="FFE2E1"/>
-            <w:tcMar>
-              <w:top w:w="29" w:type="dxa"/>
-              <w:left w:w="115" w:type="dxa"/>
-              <w:bottom w:w="29" w:type="dxa"/>
-              <w:right w:w="115" w:type="dxa"/>
-            </w:tcMar>
-          </w:tcPr>
-          <w:p>
-            <w:pPr>
-              <w:jc w:val="both"/>
-              <w:rPr>
-                <w:rFonts w:ascii="Nirmala Text" w:hAnsi="Nirmala Text" w:cs="Nirmala Text"/>
-                <w:color w:val="ADADAD" w:themeColor="background2" w:themeShade="BF"/>
-              </w:rPr>
-            </w:pPr>
-            <w:r>
-              <w:rPr>
-                <w:rFonts w:ascii="Nirmala Text" w:hAnsi="Nirmala Text" w:cs="Nirmala Text"/>
-                <w:color w:val="ADADAD" w:themeColor="background2" w:themeShade="BF"/>
-              </w:rPr>
-              <w:t>R-VALUE</w:t>
-            </w:r>
-          </w:p>
-        </w:tc>
-        <w:tc>
-          <w:tcPr>
-            <w:tcW w:w="812" w:type="dxa"/>
-            <w:shd w:val="clear" w:color="auto" w:fill="FFE2E1"/>
-            <w:tcMar>
-              <w:top w:w="29" w:type="dxa"/>
-              <w:left w:w="115" w:type="dxa"/>
-              <w:bottom w:w="29" w:type="dxa"/>
-              <w:right w:w="115" w:type="dxa"/>
-            </w:tcMar>
-          </w:tcPr>
-          <w:p>
-            <w:pPr>
-              <w:jc w:val="both"/>
-              <w:rPr>
-                <w:rFonts w:ascii="Nirmala Text" w:hAnsi="Nirmala Text" w:cs="Nirmala Text"/>
-                <w:color w:val="ADADAD" w:themeColor="background2" w:themeShade="BF"/>
-              </w:rPr>
-            </w:pPr>
-            <w:r>
-              <w:rPr>
-                <w:rFonts w:ascii="Nirmala Text" w:hAnsi="Nirmala Text" w:cs="Nirmala Text"/>
-                <w:color w:val="ADADAD" w:themeColor="background2" w:themeShade="BF"/>
-              </w:rPr>
-              <w:t>SIZE</w:t>
-            </w:r>
-          </w:p>
-        </w:tc>
-        <w:tc>
-          <w:tcPr>
-            <w:tcW w:w="895" w:type="dxa"/>
-            <w:shd w:val="clear" w:color="auto" w:fill="FFE2E1"/>
-            <w:tcMar>
-              <w:top w:w="29" w:type="dxa"/>
-              <w:left w:w="115" w:type="dxa"/>
-              <w:bottom w:w="29" w:type="dxa"/>
-              <w:right w:w="115" w:type="dxa"/>
-            </w:tcMar>
-          </w:tcPr>
-          <w:p>
-            <w:pPr>
-              <w:jc w:val="both"/>
-              <w:rPr>
-                <w:rFonts w:ascii="Nirmala Text" w:hAnsi="Nirmala Text" w:cs="Nirmala Text"/>
-                <w:color w:val="ADADAD" w:themeColor="background2" w:themeShade="BF"/>
-              </w:rPr>
-            </w:pPr>
-            <w:r>
-              <w:rPr>
-                <w:rFonts w:ascii="Nirmala Text" w:hAnsi="Nirmala Text" w:cs="Nirmala Text"/>
-                <w:color w:val="ADADAD" w:themeColor="background2" w:themeShade="BF"/>
-              </w:rPr>
-              <w:t>TYPE</w:t>
-            </w:r>
-          </w:p>
-        </w:tc>
-        <w:tc>
-          <w:tcPr>
-            <w:tcW w:w="1647" w:type="dxa"/>
-            <w:shd w:val="clear" w:color="auto" w:fill="FFE2E1"/>
-            <w:tcMar>
-              <w:top w:w="29" w:type="dxa"/>
-              <w:left w:w="115" w:type="dxa"/>
-              <w:bottom w:w="29" w:type="dxa"/>
-              <w:right w:w="115" w:type="dxa"/>
-            </w:tcMar>
-          </w:tcPr>
-          <w:p>
-            <w:pPr>
-              <w:jc w:val="right"/>
-              <w:rPr>
-                <w:rFonts w:ascii="Nirmala Text" w:hAnsi="Nirmala Text" w:cs="Nirmala Text"/>
-                <w:color w:val="ADADAD" w:themeColor="background2" w:themeShade="BF"/>
-              </w:rPr>
-            </w:pPr>
-            <w:r>
-              <w:rPr>
-                <w:rFonts w:ascii="Nirmala Text" w:hAnsi="Nirmala Text" w:cs="Nirmala Text"/>
-                <w:color w:val="ADADAD" w:themeColor="background2" w:themeShade="BF"/>
-              </w:rPr>
-              <w:t>PRIC</w:t>
-            </w:r>
-            <w:r>
-              <w:rPr>
-                <w:rFonts w:ascii="Nirmala Text" w:hAnsi="Nirmala Text" w:cs="Nirmala Text"/>
-                <w:color w:val="ADADAD" w:themeColor="background2" w:themeShade="BF"/>
-              </w:rPr>
-              <w:t>E</w:t>
-            </w:r>
-          </w:p>
-        </w:tc>
-      </w:tr>
-      <w:tr>
-        <w:tc>
-          <w:tcPr>
-            <w:tcW w:w="5719" w:type="dxa"/>
-          </w:tcPr>
-          <w:p>
-            <w:pPr>
-              <w:rPr>
-                <w:rFonts w:ascii="Nirmala Text" w:hAnsi="Nirmala Text" w:cs="Nirmala Text"/>
+                <w:rFonts w:ascii="Segoe UI" w:hAnsi="Segoe UI" w:cs="Segoe UI"/>
                 <w:b/>
                 <w:bCs/>
               </w:rPr>
             </w:pPr>
             <w:r>
               <w:rPr>
-                <w:rFonts w:ascii="Nirmala Text" w:hAnsi="Nirmala Text" w:cs="Nirmala Text"/>
+                <w:rFonts w:ascii="Segoe UI" w:hAnsi="Segoe UI" w:cs="Segoe UI"/>
                 <w:b/>
                 <w:bCs/>
               </w:rPr>
-              <w:t>{#line_items}</w:t>
-            </w:r>
-            <w:r>
-              <w:rPr>
-                <w:rFonts w:ascii="Nirmala Text" w:hAnsi="Nirmala Text" w:cs="Nirmala Text"/>
-                <w:b/>
-                <w:bCs/>
-              </w:rPr>
-              <w:t xml:space="preserve"> </w:t>
-            </w:r>
-            <w:r>
-              <w:rPr>
-                <w:rFonts w:ascii="Nirmala Text" w:hAnsi="Nirmala Text" w:cs="Nirmala Text"/>
-                <w:b/>
-                <w:bCs/>
-              </w:rPr>
-              <w:t>{</w:t>
+              <w:t>{#line_items} {</w:t>
             </w:r>
             <w:proofErr w:type="spellStart"/>
             <w:r>
               <w:rPr>
-                <w:rFonts w:ascii="Nirmala Text" w:hAnsi="Nirmala Text" w:cs="Nirmala Text"/>
+                <w:rFonts w:ascii="Segoe UI" w:hAnsi="Segoe UI" w:cs="Segoe UI"/>
                 <w:b/>
                 <w:bCs/>
               </w:rPr>
@@ -678,7 +544,7 @@
             <w:proofErr w:type="spellEnd"/>
             <w:r>
               <w:rPr>
-                <w:rFonts w:ascii="Nirmala Text" w:hAnsi="Nirmala Text" w:cs="Nirmala Text"/>
+                <w:rFonts w:ascii="Segoe UI" w:hAnsi="Segoe UI" w:cs="Segoe UI"/>
                 <w:b/>
                 <w:bCs/>
               </w:rPr>
@@ -688,107 +554,22 @@
         </w:tc>
         <w:tc>
           <w:tcPr>
-            <w:tcW w:w="1187" w:type="dxa"/>
+            <w:tcW w:w="1467" w:type="dxa"/>
+            <w:shd w:val="clear" w:color="auto" w:fill="FFE9E7"/>
+            <w:vAlign w:val="center"/>
           </w:tcPr>
           <w:p>
             <w:pPr>
-              <w:jc w:val="center"/>
+              <w:jc w:val="right"/>
               <w:rPr>
-                <w:rFonts w:ascii="Nirmala Text" w:hAnsi="Nirmala Text" w:cs="Nirmala Text"/>
+                <w:rFonts w:ascii="Segoe UI" w:hAnsi="Segoe UI" w:cs="Segoe UI"/>
                 <w:b/>
                 <w:bCs/>
               </w:rPr>
             </w:pPr>
             <w:r>
               <w:rPr>
-                <w:rFonts w:ascii="Nirmala Text" w:hAnsi="Nirmala Text" w:cs="Nirmala Text"/>
-                <w:b/>
-                <w:bCs/>
-              </w:rPr>
-              <w:t>{</w:t>
-            </w:r>
-            <w:proofErr w:type="spellStart"/>
-            <w:r>
-              <w:rPr>
-                <w:rFonts w:ascii="Nirmala Text" w:hAnsi="Nirmala Text" w:cs="Nirmala Text"/>
-                <w:b/>
-                <w:bCs/>
-              </w:rPr>
-              <w:t>r_value</w:t>
-            </w:r>
-            <w:proofErr w:type="spellEnd"/>
-            <w:r>
-              <w:rPr>
-                <w:rFonts w:ascii="Nirmala Text" w:hAnsi="Nirmala Text" w:cs="Nirmala Text"/>
-                <w:b/>
-                <w:bCs/>
-              </w:rPr>
-              <w:t>}</w:t>
-            </w:r>
-          </w:p>
-        </w:tc>
-        <w:tc>
-          <w:tcPr>
-            <w:tcW w:w="812" w:type="dxa"/>
-          </w:tcPr>
-          <w:p>
-            <w:pPr>
-              <w:jc w:val="center"/>
-              <w:rPr>
-                <w:rFonts w:ascii="Nirmala Text" w:hAnsi="Nirmala Text" w:cs="Nirmala Text"/>
-                <w:b/>
-                <w:bCs/>
-              </w:rPr>
-            </w:pPr>
-            <w:r>
-              <w:rPr>
-                <w:rFonts w:ascii="Nirmala Text" w:hAnsi="Nirmala Text" w:cs="Nirmala Text"/>
-                <w:b/>
-                <w:bCs/>
-              </w:rPr>
-              <w:t>{size}</w:t>
-            </w:r>
-          </w:p>
-        </w:tc>
-        <w:tc>
-          <w:tcPr>
-            <w:tcW w:w="895" w:type="dxa"/>
-          </w:tcPr>
-          <w:p>
-            <w:pPr>
-              <w:jc w:val="center"/>
-              <w:rPr>
-                <w:rFonts w:ascii="Nirmala Text" w:hAnsi="Nirmala Text" w:cs="Nirmala Text"/>
-                <w:b/>
-                <w:bCs/>
-              </w:rPr>
-            </w:pPr>
-            <w:r>
-              <w:rPr>
-                <w:rFonts w:ascii="Nirmala Text" w:hAnsi="Nirmala Text" w:cs="Nirmala Text"/>
-                <w:b/>
-                <w:bCs/>
-              </w:rPr>
-              <w:t>{type}</w:t>
-            </w:r>
-          </w:p>
-        </w:tc>
-        <w:tc>
-          <w:tcPr>
-            <w:tcW w:w="1647" w:type="dxa"/>
-          </w:tcPr>
-          <w:p>
-            <w:pPr>
-              <w:jc w:val="right"/>
-              <w:rPr>
-                <w:rFonts w:ascii="Nirmala Text" w:hAnsi="Nirmala Text" w:cs="Nirmala Text"/>
-                <w:b/>
-                <w:bCs/>
-              </w:rPr>
-            </w:pPr>
-            <w:r>
-              <w:rPr>
-                <w:rFonts w:ascii="Nirmala Text" w:hAnsi="Nirmala Text" w:cs="Nirmala Text"/>
+                <w:rFonts w:ascii="Segoe UI" w:hAnsi="Segoe UI" w:cs="Segoe UI"/>
                 <w:b/>
                 <w:bCs/>
               </w:rPr>
@@ -798,16 +579,20 @@
         </w:tc>
       </w:tr>
       <w:tr>
+        <w:trPr>
+          <w:trHeight w:val="432"/>
+        </w:trPr>
         <w:tc>
           <w:tcPr>
-            <w:tcW w:w="10260" w:type="dxa"/>
-            <w:gridSpan w:val="5"/>
+            <w:tcW w:w="9540" w:type="dxa"/>
+            <w:gridSpan w:val="2"/>
             <w:shd w:val="clear" w:color="auto" w:fill="E8E8E8" w:themeFill="background2"/>
+            <w:vAlign w:val="center"/>
           </w:tcPr>
           <w:p>
             <w:pPr>
               <w:rPr>
-                <w:rFonts w:ascii="Nirmala Text" w:hAnsi="Nirmala Text" w:cs="Nirmala Text"/>
+                <w:rFonts w:ascii="Segoe UI" w:hAnsi="Segoe UI" w:cs="Segoe UI"/>
                 <w:b/>
                 <w:bCs/>
                 <w:sz w:val="20"/>
@@ -817,28 +602,18 @@
             <w:proofErr w:type="gramStart"/>
             <w:r>
               <w:rPr>
-                <w:rFonts w:ascii="Nirmala Text" w:hAnsi="Nirmala Text" w:cs="Nirmala Text"/>
+                <w:rFonts w:ascii="Segoe UI" w:hAnsi="Segoe UI" w:cs="Segoe UI"/>
                 <w:b/>
                 <w:bCs/>
                 <w:sz w:val="20"/>
                 <w:szCs w:val="20"/>
               </w:rPr>
-              <w:t xml:space="preserve">Areas: </w:t>
-            </w:r>
-            <w:r>
-              <w:rPr>
-                <w:rFonts w:ascii="Nirmala Text" w:hAnsi="Nirmala Text" w:cs="Nirmala Text"/>
-                <w:b/>
-                <w:bCs/>
-                <w:sz w:val="20"/>
-                <w:szCs w:val="20"/>
-              </w:rPr>
-              <w:t>{</w:t>
+              <w:t>Areas: {</w:t>
             </w:r>
             <w:proofErr w:type="gramEnd"/>
             <w:r>
               <w:rPr>
-                <w:rFonts w:ascii="Nirmala Text" w:hAnsi="Nirmala Text" w:cs="Nirmala Text"/>
+                <w:rFonts w:ascii="Segoe UI" w:hAnsi="Segoe UI" w:cs="Segoe UI"/>
                 <w:b/>
                 <w:bCs/>
                 <w:sz w:val="20"/>
@@ -852,91 +627,68 @@
       <w:tr>
         <w:tc>
           <w:tcPr>
-            <w:tcW w:w="10260" w:type="dxa"/>
-            <w:gridSpan w:val="5"/>
+            <w:tcW w:w="9540" w:type="dxa"/>
+            <w:gridSpan w:val="2"/>
           </w:tcPr>
           <w:p>
             <w:pPr>
-              <w:rPr>
-                <w:rFonts w:ascii="Nirmala Text" w:hAnsi="Nirmala Text" w:cs="Nirmala Text"/>
-              </w:rPr>
+              <w:pStyle w:val="BodyText"/>
+              <w:jc w:val="both"/>
             </w:pPr>
-            <w:proofErr w:type="gramStart"/>
             <w:r>
-              <w:rPr>
-                <w:rFonts w:ascii="Nirmala Text" w:hAnsi="Nirmala Text" w:cs="Nirmala Text"/>
-              </w:rPr>
-              <w:t>{description}</w:t>
+              <w:t>{</w:t>
             </w:r>
             <w:r>
-              <w:rPr>
-                <w:rFonts w:ascii="Nirmala Text" w:hAnsi="Nirmala Text" w:cs="Nirmala Text"/>
-              </w:rPr>
-              <w:t xml:space="preserve"> </w:t>
+              <w:t xml:space="preserve">description} </w:t>
             </w:r>
+          </w:p>
+          <w:p>
+            <w:pPr>
+              <w:pStyle w:val="BodyText"/>
+              <w:jc w:val="both"/>
+            </w:pPr>
             <w:r>
-              <w:rPr>
-                <w:rFonts w:ascii="Nirmala Text" w:hAnsi="Nirmala Text" w:cs="Nirmala Text"/>
-              </w:rPr>
               <w:t>{/</w:t>
             </w:r>
             <w:proofErr w:type="spellStart"/>
-            <w:proofErr w:type="gramEnd"/>
             <w:r>
-              <w:rPr>
-                <w:rFonts w:ascii="Nirmala Text" w:hAnsi="Nirmala Text" w:cs="Nirmala Text"/>
-              </w:rPr>
               <w:t>line_items</w:t>
             </w:r>
             <w:proofErr w:type="spellEnd"/>
             <w:r>
-              <w:rPr>
-                <w:rFonts w:ascii="Nirmala Text" w:hAnsi="Nirmala Text" w:cs="Nirmala Text"/>
-              </w:rPr>
               <w:t>}</w:t>
             </w:r>
           </w:p>
         </w:tc>
       </w:tr>
+      <w:tr>
+        <w:tc>
+          <w:tcPr>
+            <w:tcW w:w="9540" w:type="dxa"/>
+            <w:gridSpan w:val="2"/>
+          </w:tcPr>
+          <w:p>
+            <w:pPr>
+              <w:pStyle w:val="BodyText"/>
+              <w:jc w:val="both"/>
+            </w:pPr>
+          </w:p>
+        </w:tc>
+      </w:tr>
     </w:tbl>
     <w:p>
       <w:pPr>
         <w:rPr>
-          <w:rFonts w:ascii="Nirmala Text" w:hAnsi="Nirmala Text" w:cs="Nirmala Text"/>
+          <w:rFonts w:ascii="Segoe UI" w:hAnsi="Segoe UI" w:cs="Segoe UI"/>
           <w:b/>
           <w:bCs/>
         </w:rPr>
       </w:pPr>
-    </w:p>
-    <w:p>
-      <w:pPr>
-        <w:rPr>
-          <w:rFonts w:ascii="Nirmala Text" w:hAnsi="Nirmala Text" w:cs="Nirmala Text"/>
-        </w:rPr>
-      </w:pPr>
-    </w:p>
-    <w:p>
-      <w:pPr>
-        <w:rPr>
-          <w:rFonts w:ascii="Nirmala Text" w:hAnsi="Nirmala Text" w:cs="Nirmala Text"/>
-          <w:b/>
-          <w:bCs/>
-        </w:rPr>
-      </w:pPr>
-      <w:r>
-        <w:rPr>
-          <w:rFonts w:ascii="Nirmala Text" w:hAnsi="Nirmala Text" w:cs="Nirmala Text"/>
-          <w:b/>
-          <w:bCs/>
-        </w:rPr>
-        <w:t xml:space="preserve">ALTERNATES (OPTIONAL)  </w:t>
-      </w:r>
     </w:p>
     <w:tbl>
       <w:tblPr>
         <w:tblStyle w:val="TableGrid"/>
-        <w:tblW w:w="10260" w:type="dxa"/>
-        <w:tblInd w:w="-545" w:type="dxa"/>
+        <w:tblW w:w="0" w:type="auto"/>
         <w:tblBorders>
           <w:top w:val="none" w:sz="0" w:space="0" w:color="auto"/>
           <w:left w:val="none" w:sz="0" w:space="0" w:color="auto"/>
@@ -948,221 +700,56 @@
         <w:tblLook w:val="04A0" w:firstRow="1" w:lastRow="0" w:firstColumn="1" w:lastColumn="0" w:noHBand="0" w:noVBand="1"/>
       </w:tblPr>
       <w:tblGrid>
-        <w:gridCol w:w="5220"/>
-        <w:gridCol w:w="499"/>
-        <w:gridCol w:w="1187"/>
-        <w:gridCol w:w="812"/>
-        <w:gridCol w:w="895"/>
-        <w:gridCol w:w="1647"/>
+        <w:gridCol w:w="7360"/>
+        <w:gridCol w:w="2000"/>
       </w:tblGrid>
       <w:tr>
+        <w:trPr>
+          <w:trHeight w:val="432"/>
+        </w:trPr>
         <w:tc>
           <w:tcPr>
-            <w:tcW w:w="5719" w:type="dxa"/>
-            <w:gridSpan w:val="2"/>
-            <w:tcBorders>
-              <w:top w:val="single" w:sz="4" w:space="0" w:color="E8E8E8" w:themeColor="background2"/>
-              <w:left w:val="single" w:sz="4" w:space="0" w:color="E8E8E8" w:themeColor="background2"/>
-              <w:bottom w:val="single" w:sz="4" w:space="0" w:color="E8E8E8" w:themeColor="background2"/>
-              <w:right w:val="single" w:sz="6" w:space="0" w:color="E8E8E8" w:themeColor="background2"/>
-            </w:tcBorders>
-            <w:shd w:val="clear" w:color="auto" w:fill="ADADAD" w:themeFill="background2" w:themeFillShade="BF"/>
-            <w:tcMar>
-              <w:top w:w="29" w:type="dxa"/>
-              <w:left w:w="115" w:type="dxa"/>
-              <w:bottom w:w="29" w:type="dxa"/>
-              <w:right w:w="115" w:type="dxa"/>
-            </w:tcMar>
+            <w:tcW w:w="7375" w:type="dxa"/>
+            <w:shd w:val="clear" w:color="auto" w:fill="F2F2F2" w:themeFill="background1" w:themeFillShade="F2"/>
             <w:vAlign w:val="center"/>
           </w:tcPr>
           <w:p>
             <w:pPr>
               <w:jc w:val="both"/>
               <w:rPr>
-                <w:rFonts w:ascii="Nirmala Text" w:hAnsi="Nirmala Text" w:cs="Nirmala Text"/>
-                <w:color w:val="FFFFFF" w:themeColor="background1"/>
+                <w:rFonts w:ascii="Segoe UI" w:hAnsi="Segoe UI" w:cs="Segoe UI"/>
+                <w:b/>
+                <w:bCs/>
               </w:rPr>
             </w:pPr>
             <w:r>
               <w:rPr>
-                <w:rFonts w:ascii="Nirmala Text" w:hAnsi="Nirmala Text" w:cs="Nirmala Text"/>
-                <w:color w:val="FFFFFF" w:themeColor="background1"/>
+                <w:rFonts w:ascii="Segoe UI" w:hAnsi="Segoe UI" w:cs="Segoe UI"/>
+                <w:b/>
+                <w:bCs/>
               </w:rPr>
-              <w:t>SCOPE</w:t>
+              <w:t>PROPOSAL BASE BID</w:t>
             </w:r>
           </w:p>
         </w:tc>
         <w:tc>
           <w:tcPr>
-            <w:tcW w:w="1187" w:type="dxa"/>
-            <w:tcBorders>
-              <w:top w:val="single" w:sz="4" w:space="0" w:color="E8E8E8" w:themeColor="background2"/>
-              <w:left w:val="single" w:sz="6" w:space="0" w:color="E8E8E8" w:themeColor="background2"/>
-              <w:bottom w:val="single" w:sz="4" w:space="0" w:color="E8E8E8" w:themeColor="background2"/>
-              <w:right w:val="single" w:sz="4" w:space="0" w:color="E8E8E8" w:themeColor="background2"/>
-            </w:tcBorders>
-            <w:shd w:val="clear" w:color="auto" w:fill="ADADAD" w:themeFill="background2" w:themeFillShade="BF"/>
-            <w:tcMar>
-              <w:top w:w="29" w:type="dxa"/>
-              <w:left w:w="115" w:type="dxa"/>
-              <w:bottom w:w="29" w:type="dxa"/>
-              <w:right w:w="115" w:type="dxa"/>
-            </w:tcMar>
-            <w:vAlign w:val="center"/>
-          </w:tcPr>
-          <w:p>
-            <w:pPr>
-              <w:jc w:val="center"/>
-              <w:rPr>
-                <w:rFonts w:ascii="Nirmala Text" w:hAnsi="Nirmala Text" w:cs="Nirmala Text"/>
-                <w:color w:val="FFFFFF" w:themeColor="background1"/>
-              </w:rPr>
-            </w:pPr>
-            <w:r>
-              <w:rPr>
-                <w:rFonts w:ascii="Nirmala Text" w:hAnsi="Nirmala Text" w:cs="Nirmala Text"/>
-                <w:color w:val="FFFFFF" w:themeColor="background1"/>
-              </w:rPr>
-              <w:t>R-VALUE</w:t>
-            </w:r>
-          </w:p>
-        </w:tc>
-        <w:tc>
-          <w:tcPr>
-            <w:tcW w:w="812" w:type="dxa"/>
-            <w:tcBorders>
-              <w:left w:val="single" w:sz="4" w:space="0" w:color="E8E8E8" w:themeColor="background2"/>
-              <w:right w:val="single" w:sz="4" w:space="0" w:color="E8E8E8" w:themeColor="background2"/>
-            </w:tcBorders>
-            <w:shd w:val="clear" w:color="auto" w:fill="ADADAD" w:themeFill="background2" w:themeFillShade="BF"/>
-            <w:tcMar>
-              <w:top w:w="29" w:type="dxa"/>
-              <w:left w:w="115" w:type="dxa"/>
-              <w:bottom w:w="29" w:type="dxa"/>
-              <w:right w:w="115" w:type="dxa"/>
-            </w:tcMar>
-            <w:vAlign w:val="center"/>
-          </w:tcPr>
-          <w:p>
-            <w:pPr>
-              <w:jc w:val="center"/>
-              <w:rPr>
-                <w:rFonts w:ascii="Nirmala Text" w:hAnsi="Nirmala Text" w:cs="Nirmala Text"/>
-                <w:color w:val="FFFFFF" w:themeColor="background1"/>
-              </w:rPr>
-            </w:pPr>
-            <w:r>
-              <w:rPr>
-                <w:rFonts w:ascii="Nirmala Text" w:hAnsi="Nirmala Text" w:cs="Nirmala Text"/>
-                <w:color w:val="FFFFFF" w:themeColor="background1"/>
-              </w:rPr>
-              <w:t>SIZE</w:t>
-            </w:r>
-          </w:p>
-        </w:tc>
-        <w:tc>
-          <w:tcPr>
-            <w:tcW w:w="895" w:type="dxa"/>
-            <w:tcBorders>
-              <w:left w:val="single" w:sz="4" w:space="0" w:color="E8E8E8" w:themeColor="background2"/>
-              <w:right w:val="single" w:sz="4" w:space="0" w:color="E8E8E8" w:themeColor="background2"/>
-            </w:tcBorders>
-            <w:shd w:val="clear" w:color="auto" w:fill="ADADAD" w:themeFill="background2" w:themeFillShade="BF"/>
-            <w:tcMar>
-              <w:top w:w="29" w:type="dxa"/>
-              <w:left w:w="115" w:type="dxa"/>
-              <w:bottom w:w="29" w:type="dxa"/>
-              <w:right w:w="115" w:type="dxa"/>
-            </w:tcMar>
-            <w:vAlign w:val="center"/>
-          </w:tcPr>
-          <w:p>
-            <w:pPr>
-              <w:jc w:val="center"/>
-              <w:rPr>
-                <w:rFonts w:ascii="Nirmala Text" w:hAnsi="Nirmala Text" w:cs="Nirmala Text"/>
-                <w:color w:val="FFFFFF" w:themeColor="background1"/>
-              </w:rPr>
-            </w:pPr>
-            <w:r>
-              <w:rPr>
-                <w:rFonts w:ascii="Nirmala Text" w:hAnsi="Nirmala Text" w:cs="Nirmala Text"/>
-                <w:color w:val="FFFFFF" w:themeColor="background1"/>
-              </w:rPr>
-              <w:t>TYPE</w:t>
-            </w:r>
-          </w:p>
-        </w:tc>
-        <w:tc>
-          <w:tcPr>
-            <w:tcW w:w="1647" w:type="dxa"/>
-            <w:tcBorders>
-              <w:left w:val="single" w:sz="4" w:space="0" w:color="E8E8E8" w:themeColor="background2"/>
-            </w:tcBorders>
-            <w:shd w:val="clear" w:color="auto" w:fill="ADADAD" w:themeFill="background2" w:themeFillShade="BF"/>
-            <w:tcMar>
-              <w:top w:w="29" w:type="dxa"/>
-              <w:left w:w="115" w:type="dxa"/>
-              <w:bottom w:w="29" w:type="dxa"/>
-              <w:right w:w="115" w:type="dxa"/>
-            </w:tcMar>
+            <w:tcW w:w="1975" w:type="dxa"/>
+            <w:shd w:val="clear" w:color="auto" w:fill="F2F2F2" w:themeFill="background1" w:themeFillShade="F2"/>
             <w:vAlign w:val="center"/>
           </w:tcPr>
           <w:p>
             <w:pPr>
               <w:jc w:val="right"/>
               <w:rPr>
-                <w:rFonts w:ascii="Nirmala Text" w:hAnsi="Nirmala Text" w:cs="Nirmala Text"/>
-                <w:color w:val="FFFFFF" w:themeColor="background1"/>
-              </w:rPr>
-            </w:pPr>
-            <w:r>
-              <w:rPr>
-                <w:rFonts w:ascii="Nirmala Text" w:hAnsi="Nirmala Text" w:cs="Nirmala Text"/>
-                <w:color w:val="FFFFFF" w:themeColor="background1"/>
-              </w:rPr>
-              <w:t>PRICE</w:t>
-            </w:r>
-          </w:p>
-        </w:tc>
-      </w:tr>
-      <w:tr>
-        <w:tc>
-          <w:tcPr>
-            <w:tcW w:w="5719" w:type="dxa"/>
-            <w:gridSpan w:val="2"/>
-            <w:tcBorders>
-              <w:top w:val="single" w:sz="4" w:space="0" w:color="E8E8E8" w:themeColor="background2"/>
-              <w:right w:val="single" w:sz="4" w:space="0" w:color="E8E8E8" w:themeColor="background2"/>
-            </w:tcBorders>
-          </w:tcPr>
-          <w:p>
-            <w:pPr>
-              <w:rPr>
-                <w:rFonts w:ascii="Nirmala Text" w:hAnsi="Nirmala Text" w:cs="Nirmala Text"/>
+                <w:rFonts w:ascii="Segoe UI" w:hAnsi="Segoe UI" w:cs="Segoe UI"/>
                 <w:b/>
                 <w:bCs/>
               </w:rPr>
             </w:pPr>
             <w:r>
               <w:rPr>
-                <w:rFonts w:ascii="Nirmala Text" w:hAnsi="Nirmala Text" w:cs="Nirmala Text"/>
-                <w:b/>
-                <w:bCs/>
-              </w:rPr>
-              <w:t>{#alt_line_items}</w:t>
-            </w:r>
-            <w:r>
-              <w:rPr>
-                <w:rFonts w:ascii="Nirmala Text" w:hAnsi="Nirmala Text" w:cs="Nirmala Text"/>
-                <w:b/>
-                <w:bCs/>
-              </w:rPr>
-              <w:t xml:space="preserve"> </w:t>
-            </w:r>
-            <w:r>
-              <w:rPr>
-                <w:rFonts w:ascii="Nirmala Text" w:hAnsi="Nirmala Text" w:cs="Nirmala Text"/>
+                <w:rFonts w:ascii="Segoe UI" w:hAnsi="Segoe UI" w:cs="Segoe UI"/>
                 <w:b/>
                 <w:bCs/>
               </w:rPr>
@@ -1171,7 +758,97 @@
             <w:proofErr w:type="spellStart"/>
             <w:r>
               <w:rPr>
-                <w:rFonts w:ascii="Nirmala Text" w:hAnsi="Nirmala Text" w:cs="Nirmala Text"/>
+                <w:rFonts w:ascii="Segoe UI" w:hAnsi="Segoe UI" w:cs="Segoe UI"/>
+                <w:b/>
+                <w:bCs/>
+              </w:rPr>
+              <w:t>base_bid_total</w:t>
+            </w:r>
+            <w:proofErr w:type="spellEnd"/>
+            <w:r>
+              <w:rPr>
+                <w:rFonts w:ascii="Segoe UI" w:hAnsi="Segoe UI" w:cs="Segoe UI"/>
+                <w:b/>
+                <w:bCs/>
+              </w:rPr>
+              <w:t>}</w:t>
+            </w:r>
+          </w:p>
+        </w:tc>
+      </w:tr>
+    </w:tbl>
+    <w:p>
+      <w:pPr>
+        <w:rPr>
+          <w:rFonts w:ascii="Segoe UI" w:hAnsi="Segoe UI" w:cs="Segoe UI"/>
+        </w:rPr>
+      </w:pPr>
+    </w:p>
+    <w:p>
+      <w:pPr>
+        <w:rPr>
+          <w:rFonts w:ascii="Segoe UI" w:hAnsi="Segoe UI" w:cs="Segoe UI"/>
+          <w:b/>
+          <w:bCs/>
+        </w:rPr>
+      </w:pPr>
+      <w:r>
+        <w:rPr>
+          <w:rFonts w:ascii="Segoe UI" w:hAnsi="Segoe UI" w:cs="Segoe UI"/>
+          <w:b/>
+          <w:bCs/>
+        </w:rPr>
+        <w:t xml:space="preserve">Add Alternates </w:t>
+      </w:r>
+    </w:p>
+    <w:tbl>
+      <w:tblPr>
+        <w:tblStyle w:val="TableGrid"/>
+        <w:tblW w:w="9540" w:type="dxa"/>
+        <w:tblInd w:w="-5" w:type="dxa"/>
+        <w:tblBorders>
+          <w:top w:val="single" w:sz="4" w:space="0" w:color="E8E8E8" w:themeColor="background2"/>
+          <w:left w:val="single" w:sz="4" w:space="0" w:color="E8E8E8" w:themeColor="background2"/>
+          <w:bottom w:val="single" w:sz="4" w:space="0" w:color="E8E8E8" w:themeColor="background2"/>
+          <w:right w:val="single" w:sz="4" w:space="0" w:color="E8E8E8" w:themeColor="background2"/>
+          <w:insideH w:val="none" w:sz="0" w:space="0" w:color="auto"/>
+          <w:insideV w:val="none" w:sz="0" w:space="0" w:color="auto"/>
+        </w:tblBorders>
+        <w:tblLook w:val="04A0" w:firstRow="1" w:lastRow="0" w:firstColumn="1" w:lastColumn="0" w:noHBand="0" w:noVBand="1"/>
+      </w:tblPr>
+      <w:tblGrid>
+        <w:gridCol w:w="8078"/>
+        <w:gridCol w:w="1462"/>
+      </w:tblGrid>
+      <w:tr>
+        <w:trPr>
+          <w:trHeight w:val="432"/>
+        </w:trPr>
+        <w:tc>
+          <w:tcPr>
+            <w:tcW w:w="8078" w:type="dxa"/>
+            <w:shd w:val="clear" w:color="auto" w:fill="BFBFBF" w:themeFill="background1" w:themeFillShade="BF"/>
+          </w:tcPr>
+          <w:p>
+            <w:pPr>
+              <w:rPr>
+                <w:rFonts w:ascii="Segoe UI" w:hAnsi="Segoe UI" w:cs="Segoe UI"/>
+                <w:b/>
+                <w:bCs/>
+              </w:rPr>
+            </w:pPr>
+            <w:r>
+              <w:rPr>
+                <w:rFonts w:ascii="Segoe UI" w:hAnsi="Segoe UI" w:cs="Segoe UI"/>
+                <w:b/>
+                <w:bCs/>
+              </w:rPr>
+              <w:t>{#alt_line_items} {</w:t>
+            </w:r>
+            <w:proofErr w:type="spellStart"/>
+            <w:r>
+              <w:rPr>
+                <w:rFonts w:ascii="Segoe UI" w:hAnsi="Segoe UI" w:cs="Segoe UI"/>
                 <w:b/>
                 <w:bCs/>
               </w:rPr>
@@ -1180,7 +857,7 @@
             <w:proofErr w:type="spellEnd"/>
             <w:r>
               <w:rPr>
-                <w:rFonts w:ascii="Nirmala Text" w:hAnsi="Nirmala Text" w:cs="Nirmala Text"/>
+                <w:rFonts w:ascii="Segoe UI" w:hAnsi="Segoe UI" w:cs="Segoe UI"/>
                 <w:b/>
                 <w:bCs/>
               </w:rPr>
@@ -1190,123 +867,21 @@
         </w:tc>
         <w:tc>
           <w:tcPr>
-            <w:tcW w:w="1187" w:type="dxa"/>
-            <w:tcBorders>
-              <w:top w:val="single" w:sz="4" w:space="0" w:color="E8E8E8" w:themeColor="background2"/>
-              <w:left w:val="single" w:sz="4" w:space="0" w:color="E8E8E8" w:themeColor="background2"/>
-              <w:right w:val="single" w:sz="4" w:space="0" w:color="E8E8E8" w:themeColor="background2"/>
-            </w:tcBorders>
+            <w:tcW w:w="1462" w:type="dxa"/>
+            <w:shd w:val="clear" w:color="auto" w:fill="BFBFBF" w:themeFill="background1" w:themeFillShade="BF"/>
           </w:tcPr>
           <w:p>
             <w:pPr>
-              <w:jc w:val="center"/>
+              <w:jc w:val="right"/>
               <w:rPr>
-                <w:rFonts w:ascii="Nirmala Text" w:hAnsi="Nirmala Text" w:cs="Nirmala Text"/>
+                <w:rFonts w:ascii="Segoe UI" w:hAnsi="Segoe UI" w:cs="Segoe UI"/>
                 <w:b/>
                 <w:bCs/>
               </w:rPr>
             </w:pPr>
             <w:r>
               <w:rPr>
-                <w:rFonts w:ascii="Nirmala Text" w:hAnsi="Nirmala Text" w:cs="Nirmala Text"/>
-                <w:b/>
-                <w:bCs/>
-              </w:rPr>
-              <w:t>{</w:t>
-            </w:r>
-            <w:proofErr w:type="spellStart"/>
-            <w:r>
-              <w:rPr>
-                <w:rFonts w:ascii="Nirmala Text" w:hAnsi="Nirmala Text" w:cs="Nirmala Text"/>
-                <w:b/>
-                <w:bCs/>
-              </w:rPr>
-              <w:t>r_value</w:t>
-            </w:r>
-            <w:proofErr w:type="spellEnd"/>
-            <w:r>
-              <w:rPr>
-                <w:rFonts w:ascii="Nirmala Text" w:hAnsi="Nirmala Text" w:cs="Nirmala Text"/>
-                <w:b/>
-                <w:bCs/>
-              </w:rPr>
-              <w:t>}</w:t>
-            </w:r>
-          </w:p>
-        </w:tc>
-        <w:tc>
-          <w:tcPr>
-            <w:tcW w:w="812" w:type="dxa"/>
-            <w:tcBorders>
-              <w:left w:val="single" w:sz="4" w:space="0" w:color="E8E8E8" w:themeColor="background2"/>
-              <w:right w:val="single" w:sz="4" w:space="0" w:color="E8E8E8" w:themeColor="background2"/>
-            </w:tcBorders>
-          </w:tcPr>
-          <w:p>
-            <w:pPr>
-              <w:jc w:val="center"/>
-              <w:rPr>
-                <w:rFonts w:ascii="Nirmala Text" w:hAnsi="Nirmala Text" w:cs="Nirmala Text"/>
-                <w:b/>
-                <w:bCs/>
-              </w:rPr>
-            </w:pPr>
-            <w:r>
-              <w:rPr>
-                <w:rFonts w:ascii="Nirmala Text" w:hAnsi="Nirmala Text" w:cs="Nirmala Text"/>
-                <w:b/>
-                <w:bCs/>
-              </w:rPr>
-              <w:t>{size}</w:t>
-            </w:r>
-          </w:p>
-        </w:tc>
-        <w:tc>
-          <w:tcPr>
-            <w:tcW w:w="895" w:type="dxa"/>
-            <w:tcBorders>
-              <w:left w:val="single" w:sz="4" w:space="0" w:color="E8E8E8" w:themeColor="background2"/>
-              <w:right w:val="single" w:sz="4" w:space="0" w:color="E8E8E8" w:themeColor="background2"/>
-            </w:tcBorders>
-          </w:tcPr>
-          <w:p>
-            <w:pPr>
-              <w:jc w:val="center"/>
-              <w:rPr>
-                <w:rFonts w:ascii="Nirmala Text" w:hAnsi="Nirmala Text" w:cs="Nirmala Text"/>
-                <w:b/>
-                <w:bCs/>
-              </w:rPr>
-            </w:pPr>
-            <w:r>
-              <w:rPr>
-                <w:rFonts w:ascii="Nirmala Text" w:hAnsi="Nirmala Text" w:cs="Nirmala Text"/>
-                <w:b/>
-                <w:bCs/>
-              </w:rPr>
-              <w:t>{type}</w:t>
-            </w:r>
-          </w:p>
-        </w:tc>
-        <w:tc>
-          <w:tcPr>
-            <w:tcW w:w="1647" w:type="dxa"/>
-            <w:tcBorders>
-              <w:left w:val="single" w:sz="4" w:space="0" w:color="E8E8E8" w:themeColor="background2"/>
-            </w:tcBorders>
-          </w:tcPr>
-          <w:p>
-            <w:pPr>
-              <w:jc w:val="right"/>
-              <w:rPr>
-                <w:rFonts w:ascii="Nirmala Text" w:hAnsi="Nirmala Text" w:cs="Nirmala Text"/>
-                <w:b/>
-                <w:bCs/>
-              </w:rPr>
-            </w:pPr>
-            <w:r>
-              <w:rPr>
-                <w:rFonts w:ascii="Nirmala Text" w:hAnsi="Nirmala Text" w:cs="Nirmala Text"/>
+                <w:rFonts w:ascii="Segoe UI" w:hAnsi="Segoe UI" w:cs="Segoe UI"/>
                 <w:b/>
                 <w:bCs/>
               </w:rPr>
@@ -1316,16 +891,19 @@
         </w:tc>
       </w:tr>
       <w:tr>
+        <w:trPr>
+          <w:trHeight w:val="432"/>
+        </w:trPr>
         <w:tc>
           <w:tcPr>
-            <w:tcW w:w="10260" w:type="dxa"/>
-            <w:gridSpan w:val="6"/>
+            <w:tcW w:w="9540" w:type="dxa"/>
+            <w:gridSpan w:val="2"/>
             <w:shd w:val="clear" w:color="auto" w:fill="E8E8E8" w:themeFill="background2"/>
           </w:tcPr>
           <w:p>
             <w:pPr>
               <w:rPr>
-                <w:rFonts w:ascii="Nirmala Text" w:hAnsi="Nirmala Text" w:cs="Nirmala Text"/>
+                <w:rFonts w:ascii="Segoe UI" w:hAnsi="Segoe UI" w:cs="Segoe UI"/>
                 <w:b/>
                 <w:bCs/>
                 <w:sz w:val="20"/>
@@ -1335,7 +913,7 @@
             <w:proofErr w:type="gramStart"/>
             <w:r>
               <w:rPr>
-                <w:rFonts w:ascii="Nirmala Text" w:hAnsi="Nirmala Text" w:cs="Nirmala Text"/>
+                <w:rFonts w:ascii="Segoe UI" w:hAnsi="Segoe UI" w:cs="Segoe UI"/>
                 <w:b/>
                 <w:bCs/>
                 <w:sz w:val="20"/>
@@ -1346,7 +924,7 @@
             <w:proofErr w:type="gramEnd"/>
             <w:r>
               <w:rPr>
-                <w:rFonts w:ascii="Nirmala Text" w:hAnsi="Nirmala Text" w:cs="Nirmala Text"/>
+                <w:rFonts w:ascii="Segoe UI" w:hAnsi="Segoe UI" w:cs="Segoe UI"/>
                 <w:b/>
                 <w:bCs/>
                 <w:sz w:val="20"/>
@@ -1360,46 +938,47 @@
       <w:tr>
         <w:tc>
           <w:tcPr>
-            <w:tcW w:w="10260" w:type="dxa"/>
-            <w:gridSpan w:val="6"/>
+            <w:tcW w:w="9540" w:type="dxa"/>
+            <w:gridSpan w:val="2"/>
           </w:tcPr>
           <w:p>
             <w:pPr>
+              <w:jc w:val="both"/>
               <w:rPr>
-                <w:rFonts w:ascii="Nirmala Text" w:hAnsi="Nirmala Text" w:cs="Nirmala Text"/>
+                <w:rFonts w:ascii="Segoe UI" w:hAnsi="Segoe UI" w:cs="Segoe UI"/>
               </w:rPr>
             </w:pPr>
-            <w:proofErr w:type="gramStart"/>
             <w:r>
               <w:rPr>
-                <w:rFonts w:ascii="Nirmala Text" w:hAnsi="Nirmala Text" w:cs="Nirmala Text"/>
+                <w:rFonts w:ascii="Segoe UI" w:hAnsi="Segoe UI" w:cs="Segoe UI"/>
               </w:rPr>
-              <w:t>{description}</w:t>
+              <w:t xml:space="preserve">{description} </w:t>
             </w:r>
+          </w:p>
+          <w:p>
+            <w:pPr>
+              <w:jc w:val="both"/>
+              <w:rPr>
+                <w:rFonts w:ascii="Segoe UI" w:hAnsi="Segoe UI" w:cs="Segoe UI"/>
+              </w:rPr>
+            </w:pPr>
             <w:r>
               <w:rPr>
-                <w:rFonts w:ascii="Nirmala Text" w:hAnsi="Nirmala Text" w:cs="Nirmala Text"/>
-              </w:rPr>
-              <w:t xml:space="preserve"> </w:t>
-            </w:r>
-            <w:r>
-              <w:rPr>
-                <w:rFonts w:ascii="Nirmala Text" w:hAnsi="Nirmala Text" w:cs="Nirmala Text"/>
+                <w:rFonts w:ascii="Segoe UI" w:hAnsi="Segoe UI" w:cs="Segoe UI"/>
               </w:rPr>
               <w:t>{/</w:t>
             </w:r>
             <w:proofErr w:type="spellStart"/>
-            <w:proofErr w:type="gramEnd"/>
             <w:r>
               <w:rPr>
-                <w:rFonts w:ascii="Nirmala Text" w:hAnsi="Nirmala Text" w:cs="Nirmala Text"/>
+                <w:rFonts w:ascii="Segoe UI" w:hAnsi="Segoe UI" w:cs="Segoe UI"/>
               </w:rPr>
               <w:t>alt_line_items</w:t>
             </w:r>
             <w:proofErr w:type="spellEnd"/>
             <w:r>
               <w:rPr>
-                <w:rFonts w:ascii="Nirmala Text" w:hAnsi="Nirmala Text" w:cs="Nirmala Text"/>
+                <w:rFonts w:ascii="Segoe UI" w:hAnsi="Segoe UI" w:cs="Segoe UI"/>
               </w:rPr>
               <w:t>}</w:t>
             </w:r>
@@ -1409,97 +988,112 @@
       <w:tr>
         <w:tc>
           <w:tcPr>
-            <w:tcW w:w="10260" w:type="dxa"/>
-            <w:gridSpan w:val="6"/>
+            <w:tcW w:w="9540" w:type="dxa"/>
+            <w:gridSpan w:val="2"/>
           </w:tcPr>
           <w:p>
             <w:pPr>
               <w:rPr>
-                <w:rFonts w:ascii="Nirmala Text" w:hAnsi="Nirmala Text" w:cs="Nirmala Text"/>
+                <w:rFonts w:ascii="Segoe UI" w:hAnsi="Segoe UI" w:cs="Segoe UI"/>
               </w:rPr>
             </w:pPr>
           </w:p>
         </w:tc>
       </w:tr>
+    </w:tbl>
+    <w:p>
+      <w:pPr>
+        <w:rPr>
+          <w:rFonts w:ascii="Segoe UI" w:hAnsi="Segoe UI" w:cs="Segoe UI"/>
+          <w:b/>
+          <w:bCs/>
+        </w:rPr>
+      </w:pPr>
+    </w:p>
+    <w:tbl>
+      <w:tblPr>
+        <w:tblStyle w:val="TableGrid"/>
+        <w:tblW w:w="0" w:type="auto"/>
+        <w:tblBorders>
+          <w:top w:val="none" w:sz="0" w:space="0" w:color="auto"/>
+          <w:left w:val="none" w:sz="0" w:space="0" w:color="auto"/>
+          <w:bottom w:val="none" w:sz="0" w:space="0" w:color="auto"/>
+          <w:right w:val="none" w:sz="0" w:space="0" w:color="auto"/>
+          <w:insideH w:val="none" w:sz="0" w:space="0" w:color="auto"/>
+          <w:insideV w:val="none" w:sz="0" w:space="0" w:color="auto"/>
+        </w:tblBorders>
+        <w:tblLook w:val="04A0" w:firstRow="1" w:lastRow="0" w:firstColumn="1" w:lastColumn="0" w:noHBand="0" w:noVBand="1"/>
+      </w:tblPr>
+      <w:tblGrid>
+        <w:gridCol w:w="7522"/>
+        <w:gridCol w:w="1838"/>
+      </w:tblGrid>
       <w:tr>
+        <w:trPr>
+          <w:trHeight w:val="432"/>
+        </w:trPr>
         <w:tc>
           <w:tcPr>
-            <w:tcW w:w="5220" w:type="dxa"/>
-            <w:shd w:val="clear" w:color="auto" w:fill="000000" w:themeFill="text1"/>
-            <w:tcMar>
-              <w:top w:w="43" w:type="dxa"/>
-              <w:left w:w="115" w:type="dxa"/>
-              <w:bottom w:w="43" w:type="dxa"/>
-              <w:right w:w="115" w:type="dxa"/>
-            </w:tcMar>
+            <w:tcW w:w="7735" w:type="dxa"/>
+            <w:shd w:val="clear" w:color="auto" w:fill="F2F2F2" w:themeFill="background1" w:themeFillShade="F2"/>
             <w:vAlign w:val="center"/>
           </w:tcPr>
           <w:p>
             <w:pPr>
               <w:rPr>
-                <w:rFonts w:ascii="Nirmala Text" w:hAnsi="Nirmala Text" w:cs="Nirmala Text"/>
+                <w:rFonts w:ascii="Segoe UI" w:hAnsi="Segoe UI" w:cs="Segoe UI"/>
+                <w:b/>
+                <w:bCs/>
               </w:rPr>
             </w:pPr>
             <w:r>
               <w:rPr>
-                <w:rFonts w:ascii="Nirmala Text" w:hAnsi="Nirmala Text" w:cs="Nirmala Text"/>
+                <w:rFonts w:ascii="Segoe UI" w:hAnsi="Segoe UI" w:cs="Segoe UI"/>
                 <w:b/>
                 <w:bCs/>
-                <w:color w:val="E8E8E8" w:themeColor="background2"/>
               </w:rPr>
-              <w:t>GRAND TOTAL BID:</w:t>
+              <w:t>ADD ALTERNATES TOTAL</w:t>
             </w:r>
           </w:p>
         </w:tc>
         <w:tc>
           <w:tcPr>
-            <w:tcW w:w="5040" w:type="dxa"/>
-            <w:gridSpan w:val="5"/>
-            <w:shd w:val="clear" w:color="auto" w:fill="000000" w:themeFill="text1"/>
-            <w:tcMar>
-              <w:top w:w="43" w:type="dxa"/>
-              <w:left w:w="115" w:type="dxa"/>
-              <w:bottom w:w="43" w:type="dxa"/>
-              <w:right w:w="115" w:type="dxa"/>
-            </w:tcMar>
+            <w:tcW w:w="1615" w:type="dxa"/>
+            <w:shd w:val="clear" w:color="auto" w:fill="F2F2F2" w:themeFill="background1" w:themeFillShade="F2"/>
             <w:vAlign w:val="center"/>
           </w:tcPr>
           <w:p>
             <w:pPr>
               <w:jc w:val="right"/>
               <w:rPr>
-                <w:rFonts w:ascii="Nirmala Text" w:hAnsi="Nirmala Text" w:cs="Nirmala Text"/>
+                <w:rFonts w:ascii="Segoe UI" w:hAnsi="Segoe UI" w:cs="Segoe UI"/>
                 <w:b/>
                 <w:bCs/>
-                <w:color w:val="E8E8E8" w:themeColor="background2"/>
               </w:rPr>
             </w:pPr>
             <w:r>
               <w:rPr>
-                <w:rFonts w:ascii="Nirmala Text" w:hAnsi="Nirmala Text" w:cs="Nirmala Text"/>
+                <w:rFonts w:ascii="Segoe UI" w:hAnsi="Segoe UI" w:cs="Segoe UI"/>
                 <w:b/>
                 <w:bCs/>
-                <w:color w:val="E8E8E8" w:themeColor="background2"/>
               </w:rPr>
               <w:t>{</w:t>
             </w:r>
             <w:proofErr w:type="spellStart"/>
             <w:r>
               <w:rPr>
-                <w:rFonts w:ascii="Nirmala Text" w:hAnsi="Nirmala Text" w:cs="Nirmala Text"/>
+                <w:rFonts w:ascii="Segoe UI" w:hAnsi="Segoe UI" w:cs="Segoe UI"/>
                 <w:b/>
                 <w:bCs/>
-                <w:color w:val="E8E8E8" w:themeColor="background2"/>
               </w:rPr>
-              <w:t>grand_total_bid</w:t>
+              <w:t>add_alt_toatl</w:t>
             </w:r>
             <w:proofErr w:type="spellEnd"/>
             <w:r>
               <w:rPr>
-                <w:rFonts w:ascii="Nirmala Text" w:hAnsi="Nirmala Text" w:cs="Nirmala Text"/>
+                <w:rFonts w:ascii="Segoe UI" w:hAnsi="Segoe UI" w:cs="Segoe UI"/>
                 <w:b/>
                 <w:bCs/>
-                <w:color w:val="E8E8E8" w:themeColor="background2"/>
               </w:rPr>
               <w:t>}</w:t>
             </w:r>
@@ -1510,16 +1104,106 @@
     <w:p>
       <w:pPr>
         <w:rPr>
-          <w:rFonts w:ascii="Nirmala Text" w:hAnsi="Nirmala Text" w:cs="Nirmala Text"/>
+          <w:rFonts w:ascii="Segoe UI" w:hAnsi="Segoe UI" w:cs="Segoe UI"/>
           <w:b/>
           <w:bCs/>
         </w:rPr>
       </w:pPr>
     </w:p>
-    <w:p>
-      <w:pPr>
-        <w:rPr>
-          <w:rFonts w:ascii="Nirmala Text" w:hAnsi="Nirmala Text" w:cs="Nirmala Text"/>
+    <w:tbl>
+      <w:tblPr>
+        <w:tblStyle w:val="TableGrid"/>
+        <w:tblW w:w="9540" w:type="dxa"/>
+        <w:tblInd w:w="-5" w:type="dxa"/>
+        <w:tblLook w:val="04A0" w:firstRow="1" w:lastRow="0" w:firstColumn="1" w:lastColumn="0" w:noHBand="0" w:noVBand="1"/>
+      </w:tblPr>
+      <w:tblGrid>
+        <w:gridCol w:w="7385"/>
+        <w:gridCol w:w="2155"/>
+      </w:tblGrid>
+      <w:tr>
+        <w:trPr>
+          <w:trHeight w:val="432"/>
+        </w:trPr>
+        <w:tc>
+          <w:tcPr>
+            <w:tcW w:w="7565" w:type="dxa"/>
+            <w:shd w:val="clear" w:color="auto" w:fill="0D0D0D" w:themeFill="text1" w:themeFillTint="F2"/>
+            <w:vAlign w:val="center"/>
+          </w:tcPr>
+          <w:p>
+            <w:pPr>
+              <w:rPr>
+                <w:rFonts w:ascii="Segoe UI" w:hAnsi="Segoe UI" w:cs="Segoe UI"/>
+                <w:b/>
+                <w:bCs/>
+                <w:color w:val="F2F2F2" w:themeColor="background1" w:themeShade="F2"/>
+              </w:rPr>
+            </w:pPr>
+            <w:r>
+              <w:rPr>
+                <w:rFonts w:ascii="Segoe UI" w:hAnsi="Segoe UI" w:cs="Segoe UI"/>
+                <w:b/>
+                <w:bCs/>
+                <w:color w:val="F2F2F2" w:themeColor="background1" w:themeShade="F2"/>
+              </w:rPr>
+              <w:t>GRAND TOTAL BID</w:t>
+            </w:r>
+          </w:p>
+        </w:tc>
+        <w:tc>
+          <w:tcPr>
+            <w:tcW w:w="1975" w:type="dxa"/>
+            <w:shd w:val="clear" w:color="auto" w:fill="0D0D0D" w:themeFill="text1" w:themeFillTint="F2"/>
+            <w:vAlign w:val="center"/>
+          </w:tcPr>
+          <w:p>
+            <w:pPr>
+              <w:jc w:val="right"/>
+              <w:rPr>
+                <w:rFonts w:ascii="Segoe UI" w:hAnsi="Segoe UI" w:cs="Segoe UI"/>
+                <w:b/>
+                <w:bCs/>
+                <w:color w:val="F2F2F2" w:themeColor="background1" w:themeShade="F2"/>
+              </w:rPr>
+            </w:pPr>
+            <w:r>
+              <w:rPr>
+                <w:rFonts w:ascii="Segoe UI" w:hAnsi="Segoe UI" w:cs="Segoe UI"/>
+                <w:b/>
+                <w:bCs/>
+                <w:color w:val="F2F2F2" w:themeColor="background1" w:themeShade="F2"/>
+              </w:rPr>
+              <w:t>{</w:t>
+            </w:r>
+            <w:proofErr w:type="spellStart"/>
+            <w:r>
+              <w:rPr>
+                <w:rFonts w:ascii="Segoe UI" w:hAnsi="Segoe UI" w:cs="Segoe UI"/>
+                <w:b/>
+                <w:bCs/>
+                <w:color w:val="F2F2F2" w:themeColor="background1" w:themeShade="F2"/>
+              </w:rPr>
+              <w:t>grand_total_bid</w:t>
+            </w:r>
+            <w:proofErr w:type="spellEnd"/>
+            <w:r>
+              <w:rPr>
+                <w:rFonts w:ascii="Segoe UI" w:hAnsi="Segoe UI" w:cs="Segoe UI"/>
+                <w:b/>
+                <w:bCs/>
+                <w:color w:val="F2F2F2" w:themeColor="background1" w:themeShade="F2"/>
+              </w:rPr>
+              <w:t>}</w:t>
+            </w:r>
+          </w:p>
+        </w:tc>
+      </w:tr>
+    </w:tbl>
+    <w:p>
+      <w:pPr>
+        <w:rPr>
+          <w:rFonts w:ascii="Segoe UI" w:hAnsi="Segoe UI" w:cs="Segoe UI"/>
           <w:b/>
           <w:bCs/>
         </w:rPr>
@@ -1528,25 +1212,24 @@
     <w:p>
       <w:pPr>
         <w:rPr>
-          <w:rFonts w:ascii="Nirmala Text" w:hAnsi="Nirmala Text" w:cs="Nirmala Text"/>
+          <w:rFonts w:ascii="Segoe UI" w:hAnsi="Segoe UI" w:cs="Segoe UI"/>
           <w:b/>
           <w:bCs/>
         </w:rPr>
       </w:pPr>
-    </w:p>
-    <w:p>
-      <w:pPr>
-        <w:rPr>
-          <w:rFonts w:ascii="Nirmala Text" w:hAnsi="Nirmala Text" w:cs="Nirmala Text"/>
+      <w:r>
+        <w:rPr>
+          <w:rFonts w:ascii="Segoe UI" w:hAnsi="Segoe UI" w:cs="Segoe UI"/>
           <w:b/>
           <w:bCs/>
         </w:rPr>
-      </w:pPr>
-    </w:p>
-    <w:p>
-      <w:pPr>
-        <w:rPr>
-          <w:rFonts w:ascii="Nirmala Text" w:hAnsi="Nirmala Text" w:cs="Nirmala Text"/>
+        <w:br w:type="page"/>
+      </w:r>
+    </w:p>
+    <w:p>
+      <w:pPr>
+        <w:rPr>
+          <w:rFonts w:ascii="Segoe UI" w:hAnsi="Segoe UI" w:cs="Segoe UI"/>
           <w:b/>
           <w:bCs/>
         </w:rPr>
@@ -1595,23 +1278,6 @@
     <w:p>
       <w:pPr>
         <w:pStyle w:val="BodyText"/>
-        <w:rPr>
-          <w:b/>
-        </w:rPr>
-      </w:pPr>
-    </w:p>
-    <w:p>
-      <w:pPr>
-        <w:pStyle w:val="BodyText"/>
-        <w:rPr>
-          <w:b/>
-        </w:rPr>
-      </w:pPr>
-    </w:p>
-    <w:p>
-      <w:pPr>
-        <w:pStyle w:val="BodyText"/>
-        <w:spacing w:before="10"/>
         <w:rPr>
           <w:b/>
         </w:rPr>
@@ -5251,6 +4917,9 @@
   <w:p>
     <w:pPr>
       <w:pStyle w:val="Footer"/>
+      <w:rPr>
+        <w:sz w:val="20"/>
+      </w:rPr>
     </w:pPr>
     <w:r>
       <w:rPr>
@@ -5260,15 +4929,15 @@
       <mc:AlternateContent>
         <mc:Choice Requires="wps">
           <w:drawing>
-            <wp:anchor distT="0" distB="0" distL="0" distR="0" simplePos="0" relativeHeight="251664384" behindDoc="1" locked="0" layoutInCell="1" allowOverlap="1" wp14:anchorId="7B92E410" wp14:editId="61E8C93B">
+            <wp:anchor distT="0" distB="0" distL="0" distR="0" simplePos="0" relativeHeight="251664384" behindDoc="1" locked="0" layoutInCell="1" allowOverlap="1" wp14:anchorId="7B92E410" wp14:editId="285E9349">
               <wp:simplePos x="0" y="0"/>
               <wp:positionH relativeFrom="margin">
-                <wp:posOffset>-457200</wp:posOffset>
+                <wp:posOffset>-304800</wp:posOffset>
               </wp:positionH>
               <wp:positionV relativeFrom="page">
-                <wp:posOffset>9277350</wp:posOffset>
+                <wp:posOffset>9496425</wp:posOffset>
               </wp:positionV>
-              <wp:extent cx="7162800" cy="590550"/>
+              <wp:extent cx="5905500" cy="219075"/>
               <wp:effectExtent l="0" t="0" r="0" b="0"/>
               <wp:wrapNone/>
               <wp:docPr id="2090103802" name="Textbox 2"/>
@@ -5284,7 +4953,810 @@
                     <wps:spPr>
                       <a:xfrm>
                         <a:off x="0" y="0"/>
-                        <a:ext cx="7162800" cy="590550"/>
+                        <a:ext cx="5905500" cy="219075"/>
+                      </a:xfrm>
+                      <a:prstGeom prst="rect">
+                        <a:avLst/>
+                      </a:prstGeom>
+                    </wps:spPr>
+                    <wps:txbx>
+                      <w:txbxContent>
+                        <w:p>
+                          <w:pPr>
+                            <w:spacing w:before="16"/>
+                            <w:ind w:left="20"/>
+                            <w:rPr>
+                              <w:rFonts w:ascii="Lucida Sans Unicode"/>
+                              <w:color w:val="A6A6A6" w:themeColor="background1" w:themeShade="A6"/>
+                              <w:sz w:val="14"/>
+                            </w:rPr>
+                          </w:pPr>
+                          <w:r>
+                            <w:rPr>
+                              <w:rFonts w:ascii="Lucida Sans Unicode"/>
+                              <w:color w:val="A6A6A6" w:themeColor="background1" w:themeShade="A6"/>
+                              <w:sz w:val="14"/>
+                            </w:rPr>
+                            <w:t>MASTER</w:t>
+                          </w:r>
+                          <w:r>
+                            <w:rPr>
+                              <w:rFonts w:ascii="Lucida Sans Unicode"/>
+                              <w:color w:val="A6A6A6" w:themeColor="background1" w:themeShade="A6"/>
+                              <w:spacing w:val="-1"/>
+                              <w:sz w:val="14"/>
+                            </w:rPr>
+                            <w:t xml:space="preserve"> </w:t>
+                          </w:r>
+                          <w:r>
+                            <w:rPr>
+                              <w:rFonts w:ascii="Lucida Sans Unicode"/>
+                              <w:color w:val="A6A6A6" w:themeColor="background1" w:themeShade="A6"/>
+                              <w:sz w:val="14"/>
+                            </w:rPr>
+                            <w:t>ROOFING</w:t>
+                          </w:r>
+                          <w:r>
+                            <w:rPr>
+                              <w:rFonts w:ascii="Lucida Sans Unicode"/>
+                              <w:color w:val="A6A6A6" w:themeColor="background1" w:themeShade="A6"/>
+                              <w:spacing w:val="-4"/>
+                              <w:sz w:val="14"/>
+                            </w:rPr>
+                            <w:t xml:space="preserve"> </w:t>
+                          </w:r>
+                          <w:r>
+                            <w:rPr>
+                              <w:rFonts w:ascii="Lucida Sans Unicode"/>
+                              <w:color w:val="A6A6A6" w:themeColor="background1" w:themeShade="A6"/>
+                              <w:sz w:val="14"/>
+                            </w:rPr>
+                            <w:t>&amp;</w:t>
+                          </w:r>
+                          <w:r>
+                            <w:rPr>
+                              <w:rFonts w:ascii="Lucida Sans Unicode"/>
+                              <w:color w:val="A6A6A6" w:themeColor="background1" w:themeShade="A6"/>
+                              <w:spacing w:val="-8"/>
+                              <w:sz w:val="14"/>
+                            </w:rPr>
+                            <w:t xml:space="preserve"> </w:t>
+                          </w:r>
+                          <w:r>
+                            <w:rPr>
+                              <w:rFonts w:ascii="Lucida Sans Unicode"/>
+                              <w:color w:val="A6A6A6" w:themeColor="background1" w:themeShade="A6"/>
+                              <w:sz w:val="14"/>
+                            </w:rPr>
+                            <w:t>SIDING</w:t>
+                          </w:r>
+                          <w:r>
+                            <w:rPr>
+                              <w:rFonts w:ascii="Lucida Sans Unicode"/>
+                              <w:color w:val="A6A6A6" w:themeColor="background1" w:themeShade="A6"/>
+                              <w:spacing w:val="-4"/>
+                              <w:sz w:val="14"/>
+                            </w:rPr>
+                            <w:t xml:space="preserve"> </w:t>
+                          </w:r>
+                          <w:r>
+                            <w:rPr>
+                              <w:rFonts w:ascii="Lucida Sans Unicode"/>
+                              <w:color w:val="A6A6A6" w:themeColor="background1" w:themeShade="A6"/>
+                              <w:sz w:val="14"/>
+                            </w:rPr>
+                            <w:t>INC</w:t>
+                          </w:r>
+                          <w:r>
+                            <w:rPr>
+                              <w:rFonts w:ascii="Lucida Sans Unicode"/>
+                              <w:color w:val="A6A6A6" w:themeColor="background1" w:themeShade="A6"/>
+                              <w:spacing w:val="-4"/>
+                              <w:sz w:val="14"/>
+                            </w:rPr>
+                            <w:t xml:space="preserve"> </w:t>
+                          </w:r>
+                          <w:r>
+                            <w:rPr>
+                              <w:rFonts w:ascii="Lucida Sans Unicode"/>
+                              <w:color w:val="A6A6A6" w:themeColor="background1" w:themeShade="A6"/>
+                              <w:sz w:val="14"/>
+                            </w:rPr>
+                            <w:t>|</w:t>
+                          </w:r>
+                          <w:r>
+                            <w:rPr>
+                              <w:rFonts w:ascii="Lucida Sans Unicode"/>
+                              <w:color w:val="A6A6A6" w:themeColor="background1" w:themeShade="A6"/>
+                              <w:spacing w:val="-5"/>
+                              <w:sz w:val="14"/>
+                            </w:rPr>
+                            <w:t xml:space="preserve"> </w:t>
+                          </w:r>
+                          <w:r>
+                            <w:rPr>
+                              <w:rFonts w:ascii="Lucida Sans Unicode"/>
+                              <w:color w:val="A6A6A6" w:themeColor="background1" w:themeShade="A6"/>
+                              <w:sz w:val="14"/>
+                            </w:rPr>
+                            <w:t>ONE</w:t>
+                          </w:r>
+                          <w:r>
+                            <w:rPr>
+                              <w:rFonts w:ascii="Lucida Sans Unicode"/>
+                              <w:color w:val="A6A6A6" w:themeColor="background1" w:themeShade="A6"/>
+                              <w:spacing w:val="1"/>
+                              <w:sz w:val="14"/>
+                            </w:rPr>
+                            <w:t xml:space="preserve"> </w:t>
+                          </w:r>
+                          <w:r>
+                            <w:rPr>
+                              <w:rFonts w:ascii="Lucida Sans Unicode"/>
+                              <w:color w:val="A6A6A6" w:themeColor="background1" w:themeShade="A6"/>
+                              <w:sz w:val="14"/>
+                            </w:rPr>
+                            <w:t>PARAGON</w:t>
+                          </w:r>
+                          <w:r>
+                            <w:rPr>
+                              <w:rFonts w:ascii="Lucida Sans Unicode"/>
+                              <w:color w:val="A6A6A6" w:themeColor="background1" w:themeShade="A6"/>
+                              <w:spacing w:val="1"/>
+                              <w:sz w:val="14"/>
+                            </w:rPr>
+                            <w:t xml:space="preserve"> </w:t>
+                          </w:r>
+                          <w:r>
+                            <w:rPr>
+                              <w:rFonts w:ascii="Lucida Sans Unicode"/>
+                              <w:color w:val="A6A6A6" w:themeColor="background1" w:themeShade="A6"/>
+                              <w:sz w:val="14"/>
+                            </w:rPr>
+                            <w:t>DRIVE,</w:t>
+                          </w:r>
+                          <w:r>
+                            <w:rPr>
+                              <w:rFonts w:ascii="Lucida Sans Unicode"/>
+                              <w:color w:val="A6A6A6" w:themeColor="background1" w:themeShade="A6"/>
+                              <w:spacing w:val="44"/>
+                              <w:sz w:val="14"/>
+                            </w:rPr>
+                            <w:t xml:space="preserve"> </w:t>
+                          </w:r>
+                          <w:r>
+                            <w:rPr>
+                              <w:rFonts w:ascii="Lucida Sans Unicode"/>
+                              <w:color w:val="A6A6A6" w:themeColor="background1" w:themeShade="A6"/>
+                              <w:sz w:val="14"/>
+                            </w:rPr>
+                            <w:t>SUITE</w:t>
+                          </w:r>
+                          <w:r>
+                            <w:rPr>
+                              <w:rFonts w:ascii="Lucida Sans Unicode"/>
+                              <w:color w:val="A6A6A6" w:themeColor="background1" w:themeShade="A6"/>
+                              <w:spacing w:val="-7"/>
+                              <w:sz w:val="14"/>
+                            </w:rPr>
+                            <w:t xml:space="preserve"> </w:t>
+                          </w:r>
+                          <w:r>
+                            <w:rPr>
+                              <w:rFonts w:ascii="Lucida Sans Unicode"/>
+                              <w:color w:val="A6A6A6" w:themeColor="background1" w:themeShade="A6"/>
+                              <w:sz w:val="14"/>
+                            </w:rPr>
+                            <w:t>102,</w:t>
+                          </w:r>
+                          <w:r>
+                            <w:rPr>
+                              <w:rFonts w:ascii="Lucida Sans Unicode"/>
+                              <w:color w:val="A6A6A6" w:themeColor="background1" w:themeShade="A6"/>
+                              <w:spacing w:val="1"/>
+                              <w:sz w:val="14"/>
+                            </w:rPr>
+                            <w:t xml:space="preserve"> </w:t>
+                          </w:r>
+                          <w:r>
+                            <w:rPr>
+                              <w:rFonts w:ascii="Lucida Sans Unicode"/>
+                              <w:color w:val="A6A6A6" w:themeColor="background1" w:themeShade="A6"/>
+                              <w:sz w:val="14"/>
+                            </w:rPr>
+                            <w:t>MONTVALE,</w:t>
+                          </w:r>
+                          <w:r>
+                            <w:rPr>
+                              <w:rFonts w:ascii="Lucida Sans Unicode"/>
+                              <w:color w:val="A6A6A6" w:themeColor="background1" w:themeShade="A6"/>
+                              <w:spacing w:val="1"/>
+                              <w:sz w:val="14"/>
+                            </w:rPr>
+                            <w:t xml:space="preserve"> </w:t>
+                          </w:r>
+                          <w:r>
+                            <w:rPr>
+                              <w:rFonts w:ascii="Lucida Sans Unicode"/>
+                              <w:color w:val="A6A6A6" w:themeColor="background1" w:themeShade="A6"/>
+                              <w:sz w:val="14"/>
+                            </w:rPr>
+                            <w:t>NJ 07645</w:t>
+                          </w:r>
+                          <w:r>
+                            <w:rPr>
+                              <w:rFonts w:ascii="Lucida Sans Unicode"/>
+                              <w:color w:val="A6A6A6" w:themeColor="background1" w:themeShade="A6"/>
+                              <w:spacing w:val="1"/>
+                              <w:sz w:val="14"/>
+                            </w:rPr>
+                            <w:t xml:space="preserve"> </w:t>
+                          </w:r>
+                          <w:r>
+                            <w:rPr>
+                              <w:rFonts w:ascii="Lucida Sans Unicode"/>
+                              <w:color w:val="A6A6A6" w:themeColor="background1" w:themeShade="A6"/>
+                              <w:sz w:val="14"/>
+                            </w:rPr>
+                            <w:t>|</w:t>
+                          </w:r>
+                          <w:r>
+                            <w:rPr>
+                              <w:rFonts w:ascii="Lucida Sans Unicode"/>
+                              <w:color w:val="A6A6A6" w:themeColor="background1" w:themeShade="A6"/>
+                              <w:spacing w:val="-3"/>
+                              <w:sz w:val="14"/>
+                            </w:rPr>
+                            <w:t xml:space="preserve"> </w:t>
+                          </w:r>
+                          <w:hyperlink r:id="rId1">
+                            <w:r>
+                              <w:rPr>
+                                <w:rFonts w:ascii="Lucida Sans Unicode"/>
+                                <w:color w:val="A6A6A6" w:themeColor="background1" w:themeShade="A6"/>
+                                <w:sz w:val="14"/>
+                              </w:rPr>
+                              <w:t>www.masterroofing.us</w:t>
+                            </w:r>
+                          </w:hyperlink>
+                          <w:r>
+                            <w:rPr>
+                              <w:rFonts w:ascii="Lucida Sans Unicode"/>
+                              <w:color w:val="A6A6A6" w:themeColor="background1" w:themeShade="A6"/>
+                              <w:spacing w:val="-3"/>
+                              <w:sz w:val="14"/>
+                            </w:rPr>
+                            <w:t xml:space="preserve"> </w:t>
+                          </w:r>
+                          <w:r>
+                            <w:rPr>
+                              <w:rFonts w:ascii="Lucida Sans Unicode"/>
+                              <w:color w:val="A6A6A6" w:themeColor="background1" w:themeShade="A6"/>
+                              <w:sz w:val="14"/>
+                            </w:rPr>
+                            <w:t>|</w:t>
+                          </w:r>
+                          <w:r>
+                            <w:rPr>
+                              <w:rFonts w:ascii="Lucida Sans Unicode"/>
+                              <w:color w:val="A6A6A6" w:themeColor="background1" w:themeShade="A6"/>
+                              <w:spacing w:val="46"/>
+                              <w:sz w:val="14"/>
+                            </w:rPr>
+                            <w:t xml:space="preserve"> </w:t>
+                          </w:r>
+                          <w:r>
+                            <w:rPr>
+                              <w:rFonts w:ascii="Lucida Sans Unicode"/>
+                              <w:color w:val="A6A6A6" w:themeColor="background1" w:themeShade="A6"/>
+                              <w:sz w:val="14"/>
+                            </w:rPr>
+                            <w:t>845-425-</w:t>
+                          </w:r>
+                          <w:r>
+                            <w:rPr>
+                              <w:rFonts w:ascii="Lucida Sans Unicode"/>
+                              <w:color w:val="A6A6A6" w:themeColor="background1" w:themeShade="A6"/>
+                              <w:spacing w:val="-4"/>
+                              <w:sz w:val="14"/>
+                            </w:rPr>
+                            <w:t xml:space="preserve">1619       </w:t>
+                          </w:r>
+                        </w:p>
+                      </w:txbxContent>
+                    </wps:txbx>
+                    <wps:bodyPr wrap="square" lIns="0" tIns="0" rIns="0" bIns="0" rtlCol="0">
+                      <a:noAutofit/>
+                    </wps:bodyPr>
+                  </wps:wsp>
+                </a:graphicData>
+              </a:graphic>
+              <wp14:sizeRelH relativeFrom="margin">
+                <wp14:pctWidth>0</wp14:pctWidth>
+              </wp14:sizeRelH>
+              <wp14:sizeRelV relativeFrom="margin">
+                <wp14:pctHeight>0</wp14:pctHeight>
+              </wp14:sizeRelV>
+            </wp:anchor>
+          </w:drawing>
+        </mc:Choice>
+        <mc:Fallback>
+          <w:pict>
+            <v:shapetype w14:anchorId="7B92E410" id="_x0000_t202" coordsize="21600,21600" o:spt="202" path="m,l,21600r21600,l21600,xe">
+              <v:stroke joinstyle="miter"/>
+              <v:path gradientshapeok="t" o:connecttype="rect"/>
+            </v:shapetype>
+            <v:shape id="Textbox 2" o:spid="_x0000_s1027" type="#_x0000_t202" style="position:absolute;margin-left:-24pt;margin-top:747.75pt;width:465pt;height:17.25pt;z-index:-251652096;visibility:visible;mso-wrap-style:square;mso-width-percent:0;mso-height-percent:0;mso-wrap-distance-left:0;mso-wrap-distance-top:0;mso-wrap-distance-right:0;mso-wrap-distance-bottom:0;mso-position-horizontal:absolute;mso-position-horizontal-relative:margin;mso-position-vertical:absolute;mso-position-vertical-relative:page;mso-width-percent:0;mso-height-percent:0;mso-width-relative:margin;mso-height-relative:margin;v-text-anchor:top" o:gfxdata="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" filled="f" stroked="f">
+              <v:textbox inset="0,0,0,0">
+                <w:txbxContent>
+                  <w:p>
+                    <w:pPr>
+                      <w:spacing w:before="16"/>
+                      <w:ind w:left="20"/>
+                      <w:rPr>
+                        <w:rFonts w:ascii="Lucida Sans Unicode"/>
+                        <w:color w:val="A6A6A6" w:themeColor="background1" w:themeShade="A6"/>
+                        <w:sz w:val="14"/>
+                      </w:rPr>
+                    </w:pPr>
+                    <w:r>
+                      <w:rPr>
+                        <w:rFonts w:ascii="Lucida Sans Unicode"/>
+                        <w:color w:val="A6A6A6" w:themeColor="background1" w:themeShade="A6"/>
+                        <w:sz w:val="14"/>
+                      </w:rPr>
+                      <w:t>MASTER</w:t>
+                    </w:r>
+                    <w:r>
+                      <w:rPr>
+                        <w:rFonts w:ascii="Lucida Sans Unicode"/>
+                        <w:color w:val="A6A6A6" w:themeColor="background1" w:themeShade="A6"/>
+                        <w:spacing w:val="-1"/>
+                        <w:sz w:val="14"/>
+                      </w:rPr>
+                      <w:t xml:space="preserve"> </w:t>
+                    </w:r>
+                    <w:r>
+                      <w:rPr>
+                        <w:rFonts w:ascii="Lucida Sans Unicode"/>
+                        <w:color w:val="A6A6A6" w:themeColor="background1" w:themeShade="A6"/>
+                        <w:sz w:val="14"/>
+                      </w:rPr>
+                      <w:t>ROOFING</w:t>
+                    </w:r>
+                    <w:r>
+                      <w:rPr>
+                        <w:rFonts w:ascii="Lucida Sans Unicode"/>
+                        <w:color w:val="A6A6A6" w:themeColor="background1" w:themeShade="A6"/>
+                        <w:spacing w:val="-4"/>
+                        <w:sz w:val="14"/>
+                      </w:rPr>
+                      <w:t xml:space="preserve"> </w:t>
+                    </w:r>
+                    <w:r>
+                      <w:rPr>
+                        <w:rFonts w:ascii="Lucida Sans Unicode"/>
+                        <w:color w:val="A6A6A6" w:themeColor="background1" w:themeShade="A6"/>
+                        <w:sz w:val="14"/>
+                      </w:rPr>
+                      <w:t>&amp;</w:t>
+                    </w:r>
+                    <w:r>
+                      <w:rPr>
+                        <w:rFonts w:ascii="Lucida Sans Unicode"/>
+                        <w:color w:val="A6A6A6" w:themeColor="background1" w:themeShade="A6"/>
+                        <w:spacing w:val="-8"/>
+                        <w:sz w:val="14"/>
+                      </w:rPr>
+                      <w:t xml:space="preserve"> </w:t>
+                    </w:r>
+                    <w:r>
+                      <w:rPr>
+                        <w:rFonts w:ascii="Lucida Sans Unicode"/>
+                        <w:color w:val="A6A6A6" w:themeColor="background1" w:themeShade="A6"/>
+                        <w:sz w:val="14"/>
+                      </w:rPr>
+                      <w:t>SIDING</w:t>
+                    </w:r>
+                    <w:r>
+                      <w:rPr>
+                        <w:rFonts w:ascii="Lucida Sans Unicode"/>
+                        <w:color w:val="A6A6A6" w:themeColor="background1" w:themeShade="A6"/>
+                        <w:spacing w:val="-4"/>
+                        <w:sz w:val="14"/>
+                      </w:rPr>
+                      <w:t xml:space="preserve"> </w:t>
+                    </w:r>
+                    <w:r>
+                      <w:rPr>
+                        <w:rFonts w:ascii="Lucida Sans Unicode"/>
+                        <w:color w:val="A6A6A6" w:themeColor="background1" w:themeShade="A6"/>
+                        <w:sz w:val="14"/>
+                      </w:rPr>
+                      <w:t>INC</w:t>
+                    </w:r>
+                    <w:r>
+                      <w:rPr>
+                        <w:rFonts w:ascii="Lucida Sans Unicode"/>
+                        <w:color w:val="A6A6A6" w:themeColor="background1" w:themeShade="A6"/>
+                        <w:spacing w:val="-4"/>
+                        <w:sz w:val="14"/>
+                      </w:rPr>
+                      <w:t xml:space="preserve"> </w:t>
+                    </w:r>
+                    <w:r>
+                      <w:rPr>
+                        <w:rFonts w:ascii="Lucida Sans Unicode"/>
+                        <w:color w:val="A6A6A6" w:themeColor="background1" w:themeShade="A6"/>
+                        <w:sz w:val="14"/>
+                      </w:rPr>
+                      <w:t>|</w:t>
+                    </w:r>
+                    <w:r>
+                      <w:rPr>
+                        <w:rFonts w:ascii="Lucida Sans Unicode"/>
+                        <w:color w:val="A6A6A6" w:themeColor="background1" w:themeShade="A6"/>
+                        <w:spacing w:val="-5"/>
+                        <w:sz w:val="14"/>
+                      </w:rPr>
+                      <w:t xml:space="preserve"> </w:t>
+                    </w:r>
+                    <w:r>
+                      <w:rPr>
+                        <w:rFonts w:ascii="Lucida Sans Unicode"/>
+                        <w:color w:val="A6A6A6" w:themeColor="background1" w:themeShade="A6"/>
+                        <w:sz w:val="14"/>
+                      </w:rPr>
+                      <w:t>ONE</w:t>
+                    </w:r>
+                    <w:r>
+                      <w:rPr>
+                        <w:rFonts w:ascii="Lucida Sans Unicode"/>
+                        <w:color w:val="A6A6A6" w:themeColor="background1" w:themeShade="A6"/>
+                        <w:spacing w:val="1"/>
+                        <w:sz w:val="14"/>
+                      </w:rPr>
+                      <w:t xml:space="preserve"> </w:t>
+                    </w:r>
+                    <w:r>
+                      <w:rPr>
+                        <w:rFonts w:ascii="Lucida Sans Unicode"/>
+                        <w:color w:val="A6A6A6" w:themeColor="background1" w:themeShade="A6"/>
+                        <w:sz w:val="14"/>
+                      </w:rPr>
+                      <w:t>PARAGON</w:t>
+                    </w:r>
+                    <w:r>
+                      <w:rPr>
+                        <w:rFonts w:ascii="Lucida Sans Unicode"/>
+                        <w:color w:val="A6A6A6" w:themeColor="background1" w:themeShade="A6"/>
+                        <w:spacing w:val="1"/>
+                        <w:sz w:val="14"/>
+                      </w:rPr>
+                      <w:t xml:space="preserve"> </w:t>
+                    </w:r>
+                    <w:r>
+                      <w:rPr>
+                        <w:rFonts w:ascii="Lucida Sans Unicode"/>
+                        <w:color w:val="A6A6A6" w:themeColor="background1" w:themeShade="A6"/>
+                        <w:sz w:val="14"/>
+                      </w:rPr>
+                      <w:t>DRIVE,</w:t>
+                    </w:r>
+                    <w:r>
+                      <w:rPr>
+                        <w:rFonts w:ascii="Lucida Sans Unicode"/>
+                        <w:color w:val="A6A6A6" w:themeColor="background1" w:themeShade="A6"/>
+                        <w:spacing w:val="44"/>
+                        <w:sz w:val="14"/>
+                      </w:rPr>
+                      <w:t xml:space="preserve"> </w:t>
+                    </w:r>
+                    <w:r>
+                      <w:rPr>
+                        <w:rFonts w:ascii="Lucida Sans Unicode"/>
+                        <w:color w:val="A6A6A6" w:themeColor="background1" w:themeShade="A6"/>
+                        <w:sz w:val="14"/>
+                      </w:rPr>
+                      <w:t>SUITE</w:t>
+                    </w:r>
+                    <w:r>
+                      <w:rPr>
+                        <w:rFonts w:ascii="Lucida Sans Unicode"/>
+                        <w:color w:val="A6A6A6" w:themeColor="background1" w:themeShade="A6"/>
+                        <w:spacing w:val="-7"/>
+                        <w:sz w:val="14"/>
+                      </w:rPr>
+                      <w:t xml:space="preserve"> </w:t>
+                    </w:r>
+                    <w:r>
+                      <w:rPr>
+                        <w:rFonts w:ascii="Lucida Sans Unicode"/>
+                        <w:color w:val="A6A6A6" w:themeColor="background1" w:themeShade="A6"/>
+                        <w:sz w:val="14"/>
+                      </w:rPr>
+                      <w:t>102,</w:t>
+                    </w:r>
+                    <w:r>
+                      <w:rPr>
+                        <w:rFonts w:ascii="Lucida Sans Unicode"/>
+                        <w:color w:val="A6A6A6" w:themeColor="background1" w:themeShade="A6"/>
+                        <w:spacing w:val="1"/>
+                        <w:sz w:val="14"/>
+                      </w:rPr>
+                      <w:t xml:space="preserve"> </w:t>
+                    </w:r>
+                    <w:r>
+                      <w:rPr>
+                        <w:rFonts w:ascii="Lucida Sans Unicode"/>
+                        <w:color w:val="A6A6A6" w:themeColor="background1" w:themeShade="A6"/>
+                        <w:sz w:val="14"/>
+                      </w:rPr>
+                      <w:t>MONTVALE,</w:t>
+                    </w:r>
+                    <w:r>
+                      <w:rPr>
+                        <w:rFonts w:ascii="Lucida Sans Unicode"/>
+                        <w:color w:val="A6A6A6" w:themeColor="background1" w:themeShade="A6"/>
+                        <w:spacing w:val="1"/>
+                        <w:sz w:val="14"/>
+                      </w:rPr>
+                      <w:t xml:space="preserve"> </w:t>
+                    </w:r>
+                    <w:r>
+                      <w:rPr>
+                        <w:rFonts w:ascii="Lucida Sans Unicode"/>
+                        <w:color w:val="A6A6A6" w:themeColor="background1" w:themeShade="A6"/>
+                        <w:sz w:val="14"/>
+                      </w:rPr>
+                      <w:t>NJ 07645</w:t>
+                    </w:r>
+                    <w:r>
+                      <w:rPr>
+                        <w:rFonts w:ascii="Lucida Sans Unicode"/>
+                        <w:color w:val="A6A6A6" w:themeColor="background1" w:themeShade="A6"/>
+                        <w:spacing w:val="1"/>
+                        <w:sz w:val="14"/>
+                      </w:rPr>
+                      <w:t xml:space="preserve"> </w:t>
+                    </w:r>
+                    <w:r>
+                      <w:rPr>
+                        <w:rFonts w:ascii="Lucida Sans Unicode"/>
+                        <w:color w:val="A6A6A6" w:themeColor="background1" w:themeShade="A6"/>
+                        <w:sz w:val="14"/>
+                      </w:rPr>
+                      <w:t>|</w:t>
+                    </w:r>
+                    <w:r>
+                      <w:rPr>
+                        <w:rFonts w:ascii="Lucida Sans Unicode"/>
+                        <w:color w:val="A6A6A6" w:themeColor="background1" w:themeShade="A6"/>
+                        <w:spacing w:val="-3"/>
+                        <w:sz w:val="14"/>
+                      </w:rPr>
+                      <w:t xml:space="preserve"> </w:t>
+                    </w:r>
+                    <w:hyperlink r:id="rId2">
+                      <w:r>
+                        <w:rPr>
+                          <w:rFonts w:ascii="Lucida Sans Unicode"/>
+                          <w:color w:val="A6A6A6" w:themeColor="background1" w:themeShade="A6"/>
+                          <w:sz w:val="14"/>
+                        </w:rPr>
+                        <w:t>www.masterroofing.us</w:t>
+                      </w:r>
+                    </w:hyperlink>
+                    <w:r>
+                      <w:rPr>
+                        <w:rFonts w:ascii="Lucida Sans Unicode"/>
+                        <w:color w:val="A6A6A6" w:themeColor="background1" w:themeShade="A6"/>
+                        <w:spacing w:val="-3"/>
+                        <w:sz w:val="14"/>
+                      </w:rPr>
+                      <w:t xml:space="preserve"> </w:t>
+                    </w:r>
+                    <w:r>
+                      <w:rPr>
+                        <w:rFonts w:ascii="Lucida Sans Unicode"/>
+                        <w:color w:val="A6A6A6" w:themeColor="background1" w:themeShade="A6"/>
+                        <w:sz w:val="14"/>
+                      </w:rPr>
+                      <w:t>|</w:t>
+                    </w:r>
+                    <w:r>
+                      <w:rPr>
+                        <w:rFonts w:ascii="Lucida Sans Unicode"/>
+                        <w:color w:val="A6A6A6" w:themeColor="background1" w:themeShade="A6"/>
+                        <w:spacing w:val="46"/>
+                        <w:sz w:val="14"/>
+                      </w:rPr>
+                      <w:t xml:space="preserve"> </w:t>
+                    </w:r>
+                    <w:r>
+                      <w:rPr>
+                        <w:rFonts w:ascii="Lucida Sans Unicode"/>
+                        <w:color w:val="A6A6A6" w:themeColor="background1" w:themeShade="A6"/>
+                        <w:sz w:val="14"/>
+                      </w:rPr>
+                      <w:t>845-425-</w:t>
+                    </w:r>
+                    <w:r>
+                      <w:rPr>
+                        <w:rFonts w:ascii="Lucida Sans Unicode"/>
+                        <w:color w:val="A6A6A6" w:themeColor="background1" w:themeShade="A6"/>
+                        <w:spacing w:val="-4"/>
+                        <w:sz w:val="14"/>
+                      </w:rPr>
+                      <w:t xml:space="preserve">1619       </w:t>
+                    </w:r>
+                  </w:p>
+                </w:txbxContent>
+              </v:textbox>
+              <w10:wrap anchorx="margin" anchory="page"/>
+            </v:shape>
+          </w:pict>
+        </mc:Fallback>
+      </mc:AlternateContent>
+    </w:r>
+    <w:r>
+      <w:rPr>
+        <w:noProof/>
+        <w:sz w:val="20"/>
+      </w:rPr>
+      <w:drawing>
+        <wp:anchor distT="0" distB="0" distL="114300" distR="114300" simplePos="0" relativeHeight="251666432" behindDoc="0" locked="0" layoutInCell="1" allowOverlap="1" wp14:anchorId="75750475" wp14:editId="39FE138A">
+          <wp:simplePos x="0" y="0"/>
+          <wp:positionH relativeFrom="rightMargin">
+            <wp:align>left</wp:align>
+          </wp:positionH>
+          <wp:positionV relativeFrom="paragraph">
+            <wp:posOffset>-90170</wp:posOffset>
+          </wp:positionV>
+          <wp:extent cx="353147" cy="365760"/>
+          <wp:effectExtent l="0" t="0" r="8890" b="0"/>
+          <wp:wrapNone/>
+          <wp:docPr id="364258215" name="Image 1"/>
+          <wp:cNvGraphicFramePr>
+            <a:graphicFrameLocks xmlns:a="http://schemas.openxmlformats.org/drawingml/2006/main" noChangeAspect="1"/>
+          </wp:cNvGraphicFramePr>
+          <a:graphic xmlns:a="http://schemas.openxmlformats.org/drawingml/2006/main">
+            <a:graphicData uri="http://schemas.openxmlformats.org/drawingml/2006/picture">
+              <pic:pic xmlns:pic="http://schemas.openxmlformats.org/drawingml/2006/picture">
+                <pic:nvPicPr>
+                  <pic:cNvPr id="1" name="Image 1"/>
+                  <pic:cNvPicPr>
+                    <a:picLocks/>
+                  </pic:cNvPicPr>
+                </pic:nvPicPr>
+                <pic:blipFill>
+                  <a:blip r:embed="rId3" cstate="print">
+                    <a:alphaModFix amt="20000"/>
+                    <a:extLst>
+                      <a:ext uri="{28A0092B-C50C-407E-A947-70E740481C1C}">
+                        <a14:useLocalDpi xmlns:a14="http://schemas.microsoft.com/office/drawing/2010/main" val="0"/>
+                      </a:ext>
+                    </a:extLst>
+                  </a:blip>
+                  <a:stretch>
+                    <a:fillRect/>
+                  </a:stretch>
+                </pic:blipFill>
+                <pic:spPr>
+                  <a:xfrm>
+                    <a:off x="0" y="0"/>
+                    <a:ext cx="353147" cy="365760"/>
+                  </a:xfrm>
+                  <a:prstGeom prst="rect">
+                    <a:avLst/>
+                  </a:prstGeom>
+                </pic:spPr>
+              </pic:pic>
+            </a:graphicData>
+          </a:graphic>
+        </wp:anchor>
+      </w:drawing>
+    </w:r>
+  </w:p>
+</w:ftr>
+</file>
+
+<file path=word/footer2.xml><?xml version="1.0" encoding="utf-8"?>
+<w:ftr xmlns:wpc="http://schemas.microsoft.com/office/word/2010/wordprocessingCanvas" xmlns:cx="http://schemas.microsoft.com/office/drawing/2014/chartex" xmlns:cx1="http://schemas.microsoft.com/office/drawing/2015/9/8/chartex" xmlns:cx2="http://schemas.microsoft.com/office/drawing/2015/10/21/chartex" xmlns:cx3="http://schemas.microsoft.com/office/drawing/2016/5/9/chartex" xmlns:cx4="http://schemas.microsoft.com/office/drawing/2016/5/10/chartex" xmlns:cx5="http://schemas.microsoft.com/office/drawing/2016/5/11/chartex" xmlns:cx6="http://schemas.microsoft.com/office/drawing/2016/5/12/chartex" xmlns:cx7="http://schemas.microsoft.com/office/drawing/2016/5/13/chartex" xmlns:cx8="http://schemas.microsoft.com/office/drawing/2016/5/14/chartex" xmlns:mc="http://schemas.openxmlformats.org/markup-compatibility/2006" xmlns:aink="http://schemas.microsoft.com/office/drawing/2016/ink" xmlns:am3d="http://schemas.microsoft.com/office/drawing/2017/model3d" xmlns:o="urn:schemas-microsoft-com:office:office" xmlns:oel="http://schemas.microsoft.com/office/2019/extlst" xmlns:r="http://schemas.openxmlformats.org/officeDocument/2006/relationships" xmlns:m="http://schemas.openxmlformats.org/officeDocument/2006/math" xmlns:v="urn:schemas-microsoft-com:vml" xmlns:wp14="http://schemas.microsoft.com/office/word/2010/wordprocessingDrawing" xmlns:wp="http://schemas.openxmlformats.org/drawingml/2006/wordprocessingDrawing" xmlns:w10="urn:schemas-microsoft-com:office:word" xmlns:w="http://schemas.openxmlformats.org/wordprocessingml/2006/main" xmlns:w14="http://schemas.microsoft.com/office/word/2010/wordml" xmlns:w15="http://schemas.microsoft.com/office/word/2012/wordml" xmlns:w16cex="http://schemas.microsoft.com/office/word/2018/wordml/cex" xmlns:w16cid="http://schemas.microsoft.com/office/word/2016/wordml/cid" xmlns:w16="http://schemas.microsoft.com/office/word/2018/wordml" xmlns:w16du="http://schemas.microsoft.com/office/word/2023/wordml/word16du" xmlns:w16sdtdh="http://schemas.microsoft.com/office/word/2020/wordml/sdtdatahash" xmlns:w16sdtfl="http://schemas.microsoft.com/office/word/2024/wordml/sdtformatlock" xmlns:w16se="http://schemas.microsoft.com/office/word/2015/wordml/symex" xmlns:wpg="http://schemas.microsoft.com/office/word/2010/wordprocessingGroup" xmlns:wpi="http://schemas.microsoft.com/office/word/2010/wordprocessingInk" xmlns:wne="http://schemas.microsoft.com/office/word/2006/wordml" xmlns:wps="http://schemas.microsoft.com/office/word/2010/wordprocessingShape" mc:Ignorable="w14 w15 w16se w16cid w16 w16cex w16sdtdh w16sdtfl w16du wp14">
+  <w:p>
+    <w:pPr>
+      <w:pStyle w:val="Footer"/>
+    </w:pPr>
+    <w:r>
+      <w:rPr>
+        <w:noProof/>
+      </w:rPr>
+      <w:drawing>
+        <wp:anchor distT="0" distB="0" distL="114300" distR="114300" simplePos="0" relativeHeight="251665408" behindDoc="0" locked="0" layoutInCell="1" allowOverlap="1" wp14:anchorId="5367D0DF" wp14:editId="5F575A41">
+          <wp:simplePos x="0" y="0"/>
+          <wp:positionH relativeFrom="rightMargin">
+            <wp:posOffset>-247650</wp:posOffset>
+          </wp:positionH>
+          <wp:positionV relativeFrom="paragraph">
+            <wp:posOffset>-118745</wp:posOffset>
+          </wp:positionV>
+          <wp:extent cx="353060" cy="365760"/>
+          <wp:effectExtent l="0" t="0" r="8890" b="0"/>
+          <wp:wrapNone/>
+          <wp:docPr id="1" name="Image 1"/>
+          <wp:cNvGraphicFramePr>
+            <a:graphicFrameLocks xmlns:a="http://schemas.openxmlformats.org/drawingml/2006/main" noChangeAspect="1"/>
+          </wp:cNvGraphicFramePr>
+          <a:graphic xmlns:a="http://schemas.openxmlformats.org/drawingml/2006/main">
+            <a:graphicData uri="http://schemas.openxmlformats.org/drawingml/2006/picture">
+              <pic:pic xmlns:pic="http://schemas.openxmlformats.org/drawingml/2006/picture">
+                <pic:nvPicPr>
+                  <pic:cNvPr id="1" name="Image 1"/>
+                  <pic:cNvPicPr>
+                    <a:picLocks/>
+                  </pic:cNvPicPr>
+                </pic:nvPicPr>
+                <pic:blipFill>
+                  <a:blip r:embed="rId1" cstate="print">
+                    <a:alphaModFix amt="20000"/>
+                    <a:extLst>
+                      <a:ext uri="{28A0092B-C50C-407E-A947-70E740481C1C}">
+                        <a14:useLocalDpi xmlns:a14="http://schemas.microsoft.com/office/drawing/2010/main" val="0"/>
+                      </a:ext>
+                    </a:extLst>
+                  </a:blip>
+                  <a:stretch>
+                    <a:fillRect/>
+                  </a:stretch>
+                </pic:blipFill>
+                <pic:spPr>
+                  <a:xfrm>
+                    <a:off x="0" y="0"/>
+                    <a:ext cx="353060" cy="365760"/>
+                  </a:xfrm>
+                  <a:prstGeom prst="rect">
+                    <a:avLst/>
+                  </a:prstGeom>
+                </pic:spPr>
+              </pic:pic>
+            </a:graphicData>
+          </a:graphic>
+        </wp:anchor>
+      </w:drawing>
+    </w:r>
+    <w:r>
+      <w:rPr>
+        <w:noProof/>
+        <w:sz w:val="20"/>
+      </w:rPr>
+      <mc:AlternateContent>
+        <mc:Choice Requires="wps">
+          <w:drawing>
+            <wp:anchor distT="0" distB="0" distL="0" distR="0" simplePos="0" relativeHeight="251662336" behindDoc="1" locked="0" layoutInCell="1" allowOverlap="1" wp14:anchorId="59FA9A73" wp14:editId="7AB03916">
+              <wp:simplePos x="0" y="0"/>
+              <wp:positionH relativeFrom="margin">
+                <wp:posOffset>-347345</wp:posOffset>
+              </wp:positionH>
+              <wp:positionV relativeFrom="page">
+                <wp:posOffset>9401175</wp:posOffset>
+              </wp:positionV>
+              <wp:extent cx="6867525" cy="323850"/>
+              <wp:effectExtent l="0" t="0" r="0" b="0"/>
+              <wp:wrapNone/>
+              <wp:docPr id="2" name="Textbox 2"/>
+              <wp:cNvGraphicFramePr>
+                <a:graphicFrameLocks xmlns:a="http://schemas.openxmlformats.org/drawingml/2006/main"/>
+              </wp:cNvGraphicFramePr>
+              <a:graphic xmlns:a="http://schemas.openxmlformats.org/drawingml/2006/main">
+                <a:graphicData uri="http://schemas.microsoft.com/office/word/2010/wordprocessingShape">
+                  <wps:wsp>
+                    <wps:cNvSpPr txBox="1">
+                      <a:spLocks/>
+                    </wps:cNvSpPr>
+                    <wps:spPr>
+                      <a:xfrm>
+                        <a:off x="0" y="0"/>
+                        <a:ext cx="6867525" cy="323850"/>
                       </a:xfrm>
                       <a:prstGeom prst="rect">
                         <a:avLst/>
@@ -5539,7 +6011,7 @@
                             </w:rPr>
                             <w:t xml:space="preserve"> </w:t>
                           </w:r>
-                          <w:hyperlink r:id="rId1">
+                          <w:hyperlink r:id="rId2">
                             <w:r>
                               <w:rPr>
                                 <w:rFonts w:ascii="Lucida Sans Unicode"/>
@@ -5592,48 +6064,6 @@
                             </w:rPr>
                             <w:t xml:space="preserve">1619       </w:t>
                           </w:r>
-                          <w:r>
-                            <w:rPr>
-                              <w:noProof/>
-                            </w:rPr>
-                            <w:drawing>
-                              <wp:inline distT="0" distB="0" distL="0" distR="0" wp14:anchorId="78F37285" wp14:editId="2E7D414B">
-                                <wp:extent cx="514350" cy="533400"/>
-                                <wp:effectExtent l="0" t="0" r="0" b="0"/>
-                                <wp:docPr id="364258215" name="Image 1"/>
-                                <wp:cNvGraphicFramePr>
-                                  <a:graphicFrameLocks xmlns:a="http://schemas.openxmlformats.org/drawingml/2006/main"/>
-                                </wp:cNvGraphicFramePr>
-                                <a:graphic xmlns:a="http://schemas.openxmlformats.org/drawingml/2006/main">
-                                  <a:graphicData uri="http://schemas.openxmlformats.org/drawingml/2006/picture">
-                                    <pic:pic xmlns:pic="http://schemas.openxmlformats.org/drawingml/2006/picture">
-                                      <pic:nvPicPr>
-                                        <pic:cNvPr id="1" name="Image 1"/>
-                                        <pic:cNvPicPr>
-                                          <a:picLocks/>
-                                        </pic:cNvPicPr>
-                                      </pic:nvPicPr>
-                                      <pic:blipFill>
-                                        <a:blip r:embed="rId2" cstate="print"/>
-                                        <a:stretch>
-                                          <a:fillRect/>
-                                        </a:stretch>
-                                      </pic:blipFill>
-                                      <pic:spPr>
-                                        <a:xfrm>
-                                          <a:off x="0" y="0"/>
-                                          <a:ext cx="514350" cy="533400"/>
-                                        </a:xfrm>
-                                        <a:prstGeom prst="rect">
-                                          <a:avLst/>
-                                        </a:prstGeom>
-                                      </pic:spPr>
-                                    </pic:pic>
-                                  </a:graphicData>
-                                </a:graphic>
-                              </wp:inline>
-                            </w:drawing>
-                          </w:r>
                         </w:p>
                       </w:txbxContent>
                     </wps:txbx>
@@ -5654,11 +6084,11 @@
         </mc:Choice>
         <mc:Fallback>
           <w:pict>
-            <v:shapetype w14:anchorId="7B92E410" id="_x0000_t202" coordsize="21600,21600" o:spt="202" path="m,l,21600r21600,l21600,xe">
+            <v:shapetype w14:anchorId="59FA9A73" id="_x0000_t202" coordsize="21600,21600" o:spt="202" path="m,l,21600r21600,l21600,xe">
               <v:stroke joinstyle="miter"/>
               <v:path gradientshapeok="t" o:connecttype="rect"/>
             </v:shapetype>
-            <v:shape id="Textbox 2" o:spid="_x0000_s1027" type="#_x0000_t202" style="position:absolute;margin-left:-36pt;margin-top:730.5pt;width:564pt;height:46.5pt;z-index:-251652096;visibility:visible;mso-wrap-style:square;mso-width-percent:0;mso-height-percent:0;mso-wrap-distance-left:0;mso-wrap-distance-top:0;mso-wrap-distance-right:0;mso-wrap-distance-bottom:0;mso-position-horizontal:absolute;mso-position-horizontal-relative:margin;mso-position-vertical:absolute;mso-position-vertical-relative:page;mso-width-percent:0;mso-height-percent:0;mso-width-relative:margin;mso-height-relative:margin;v-text-anchor:top" o:gfxdata="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" filled="f" stroked="f">
+            <v:shape id="_x0000_s1028" type="#_x0000_t202" style="position:absolute;margin-left:-27.35pt;margin-top:740.25pt;width:540.75pt;height:25.5pt;z-index:-251654144;visibility:visible;mso-wrap-style:square;mso-width-percent:0;mso-height-percent:0;mso-wrap-distance-left:0;mso-wrap-distance-top:0;mso-wrap-distance-right:0;mso-wrap-distance-bottom:0;mso-position-horizontal:absolute;mso-position-horizontal-relative:margin;mso-position-vertical:absolute;mso-position-vertical-relative:page;mso-width-percent:0;mso-height-percent:0;mso-width-relative:margin;mso-height-relative:margin;v-text-anchor:top" o:gfxdata="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" filled="f" stroked="f">
               <v:textbox inset="0,0,0,0">
                 <w:txbxContent>
                   <w:p>
@@ -5960,836 +6390,6 @@
                         <w:sz w:val="14"/>
                       </w:rPr>
                       <w:t xml:space="preserve">1619       </w:t>
-                    </w:r>
-                    <w:r>
-                      <w:rPr>
-                        <w:noProof/>
-                      </w:rPr>
-                      <w:drawing>
-                        <wp:inline distT="0" distB="0" distL="0" distR="0" wp14:anchorId="78F37285" wp14:editId="2E7D414B">
-                          <wp:extent cx="514350" cy="533400"/>
-                          <wp:effectExtent l="0" t="0" r="0" b="0"/>
-                          <wp:docPr id="364258215" name="Image 1"/>
-                          <wp:cNvGraphicFramePr>
-                            <a:graphicFrameLocks xmlns:a="http://schemas.openxmlformats.org/drawingml/2006/main"/>
-                          </wp:cNvGraphicFramePr>
-                          <a:graphic xmlns:a="http://schemas.openxmlformats.org/drawingml/2006/main">
-                            <a:graphicData uri="http://schemas.openxmlformats.org/drawingml/2006/picture">
-                              <pic:pic xmlns:pic="http://schemas.openxmlformats.org/drawingml/2006/picture">
-                                <pic:nvPicPr>
-                                  <pic:cNvPr id="1" name="Image 1"/>
-                                  <pic:cNvPicPr>
-                                    <a:picLocks/>
-                                  </pic:cNvPicPr>
-                                </pic:nvPicPr>
-                                <pic:blipFill>
-                                  <a:blip r:embed="rId2" cstate="print"/>
-                                  <a:stretch>
-                                    <a:fillRect/>
-                                  </a:stretch>
-                                </pic:blipFill>
-                                <pic:spPr>
-                                  <a:xfrm>
-                                    <a:off x="0" y="0"/>
-                                    <a:ext cx="514350" cy="533400"/>
-                                  </a:xfrm>
-                                  <a:prstGeom prst="rect">
-                                    <a:avLst/>
-                                  </a:prstGeom>
-                                </pic:spPr>
-                              </pic:pic>
-                            </a:graphicData>
-                          </a:graphic>
-                        </wp:inline>
-                      </w:drawing>
-                    </w:r>
-                  </w:p>
-                </w:txbxContent>
-              </v:textbox>
-              <w10:wrap anchorx="margin" anchory="page"/>
-            </v:shape>
-          </w:pict>
-        </mc:Fallback>
-      </mc:AlternateContent>
-    </w:r>
-  </w:p>
-</w:ftr>
-</file>
-
-<file path=word/footer2.xml><?xml version="1.0" encoding="utf-8"?>
-<w:ftr xmlns:wpc="http://schemas.microsoft.com/office/word/2010/wordprocessingCanvas" xmlns:cx="http://schemas.microsoft.com/office/drawing/2014/chartex" xmlns:cx1="http://schemas.microsoft.com/office/drawing/2015/9/8/chartex" xmlns:cx2="http://schemas.microsoft.com/office/drawing/2015/10/21/chartex" xmlns:cx3="http://schemas.microsoft.com/office/drawing/2016/5/9/chartex" xmlns:cx4="http://schemas.microsoft.com/office/drawing/2016/5/10/chartex" xmlns:cx5="http://schemas.microsoft.com/office/drawing/2016/5/11/chartex" xmlns:cx6="http://schemas.microsoft.com/office/drawing/2016/5/12/chartex" xmlns:cx7="http://schemas.microsoft.com/office/drawing/2016/5/13/chartex" xmlns:cx8="http://schemas.microsoft.com/office/drawing/2016/5/14/chartex" xmlns:mc="http://schemas.openxmlformats.org/markup-compatibility/2006" xmlns:aink="http://schemas.microsoft.com/office/drawing/2016/ink" xmlns:am3d="http://schemas.microsoft.com/office/drawing/2017/model3d" xmlns:o="urn:schemas-microsoft-com:office:office" xmlns:oel="http://schemas.microsoft.com/office/2019/extlst" xmlns:r="http://schemas.openxmlformats.org/officeDocument/2006/relationships" xmlns:m="http://schemas.openxmlformats.org/officeDocument/2006/math" xmlns:v="urn:schemas-microsoft-com:vml" xmlns:wp14="http://schemas.microsoft.com/office/word/2010/wordprocessingDrawing" xmlns:wp="http://schemas.openxmlformats.org/drawingml/2006/wordprocessingDrawing" xmlns:w10="urn:schemas-microsoft-com:office:word" xmlns:w="http://schemas.openxmlformats.org/wordprocessingml/2006/main" xmlns:w14="http://schemas.microsoft.com/office/word/2010/wordml" xmlns:w15="http://schemas.microsoft.com/office/word/2012/wordml" xmlns:w16cex="http://schemas.microsoft.com/office/word/2018/wordml/cex" xmlns:w16cid="http://schemas.microsoft.com/office/word/2016/wordml/cid" xmlns:w16="http://schemas.microsoft.com/office/word/2018/wordml" xmlns:w16du="http://schemas.microsoft.com/office/word/2023/wordml/word16du" xmlns:w16sdtdh="http://schemas.microsoft.com/office/word/2020/wordml/sdtdatahash" xmlns:w16sdtfl="http://schemas.microsoft.com/office/word/2024/wordml/sdtformatlock" xmlns:w16se="http://schemas.microsoft.com/office/word/2015/wordml/symex" xmlns:wpg="http://schemas.microsoft.com/office/word/2010/wordprocessingGroup" xmlns:wpi="http://schemas.microsoft.com/office/word/2010/wordprocessingInk" xmlns:wne="http://schemas.microsoft.com/office/word/2006/wordml" xmlns:wps="http://schemas.microsoft.com/office/word/2010/wordprocessingShape" mc:Ignorable="w14 w15 w16se w16cid w16 w16cex w16sdtdh w16sdtfl w16du wp14">
-  <w:p>
-    <w:pPr>
-      <w:pStyle w:val="Footer"/>
-    </w:pPr>
-    <w:r>
-      <w:rPr>
-        <w:noProof/>
-        <w:sz w:val="20"/>
-      </w:rPr>
-      <mc:AlternateContent>
-        <mc:Choice Requires="wps">
-          <w:drawing>
-            <wp:anchor distT="0" distB="0" distL="0" distR="0" simplePos="0" relativeHeight="251662336" behindDoc="1" locked="0" layoutInCell="1" allowOverlap="1" wp14:anchorId="59FA9A73" wp14:editId="462F7779">
-              <wp:simplePos x="0" y="0"/>
-              <wp:positionH relativeFrom="margin">
-                <wp:align>center</wp:align>
-              </wp:positionH>
-              <wp:positionV relativeFrom="page">
-                <wp:posOffset>9267825</wp:posOffset>
-              </wp:positionV>
-              <wp:extent cx="6867525" cy="590550"/>
-              <wp:effectExtent l="0" t="0" r="0" b="0"/>
-              <wp:wrapNone/>
-              <wp:docPr id="2" name="Textbox 2"/>
-              <wp:cNvGraphicFramePr>
-                <a:graphicFrameLocks xmlns:a="http://schemas.openxmlformats.org/drawingml/2006/main"/>
-              </wp:cNvGraphicFramePr>
-              <a:graphic xmlns:a="http://schemas.openxmlformats.org/drawingml/2006/main">
-                <a:graphicData uri="http://schemas.microsoft.com/office/word/2010/wordprocessingShape">
-                  <wps:wsp>
-                    <wps:cNvSpPr txBox="1">
-                      <a:spLocks/>
-                    </wps:cNvSpPr>
-                    <wps:spPr>
-                      <a:xfrm>
-                        <a:off x="0" y="0"/>
-                        <a:ext cx="6867525" cy="590550"/>
-                      </a:xfrm>
-                      <a:prstGeom prst="rect">
-                        <a:avLst/>
-                      </a:prstGeom>
-                    </wps:spPr>
-                    <wps:txbx>
-                      <w:txbxContent>
-                        <w:p>
-                          <w:pPr>
-                            <w:spacing w:before="16"/>
-                            <w:ind w:left="20"/>
-                            <w:rPr>
-                              <w:rFonts w:ascii="Lucida Sans Unicode"/>
-                              <w:sz w:val="14"/>
-                            </w:rPr>
-                          </w:pPr>
-                          <w:r>
-                            <w:rPr>
-                              <w:rFonts w:ascii="Lucida Sans Unicode"/>
-                              <w:color w:val="D9D9D9"/>
-                              <w:sz w:val="14"/>
-                            </w:rPr>
-                            <w:t>MASTER</w:t>
-                          </w:r>
-                          <w:r>
-                            <w:rPr>
-                              <w:rFonts w:ascii="Lucida Sans Unicode"/>
-                              <w:color w:val="D9D9D9"/>
-                              <w:spacing w:val="-1"/>
-                              <w:sz w:val="14"/>
-                            </w:rPr>
-                            <w:t xml:space="preserve"> </w:t>
-                          </w:r>
-                          <w:r>
-                            <w:rPr>
-                              <w:rFonts w:ascii="Lucida Sans Unicode"/>
-                              <w:color w:val="D9D9D9"/>
-                              <w:sz w:val="14"/>
-                            </w:rPr>
-                            <w:t>ROOFING</w:t>
-                          </w:r>
-                          <w:r>
-                            <w:rPr>
-                              <w:rFonts w:ascii="Lucida Sans Unicode"/>
-                              <w:color w:val="D9D9D9"/>
-                              <w:spacing w:val="-4"/>
-                              <w:sz w:val="14"/>
-                            </w:rPr>
-                            <w:t xml:space="preserve"> </w:t>
-                          </w:r>
-                          <w:r>
-                            <w:rPr>
-                              <w:rFonts w:ascii="Lucida Sans Unicode"/>
-                              <w:color w:val="D9D9D9"/>
-                              <w:sz w:val="14"/>
-                            </w:rPr>
-                            <w:t>&amp;</w:t>
-                          </w:r>
-                          <w:r>
-                            <w:rPr>
-                              <w:rFonts w:ascii="Lucida Sans Unicode"/>
-                              <w:color w:val="D9D9D9"/>
-                              <w:spacing w:val="-8"/>
-                              <w:sz w:val="14"/>
-                            </w:rPr>
-                            <w:t xml:space="preserve"> </w:t>
-                          </w:r>
-                          <w:r>
-                            <w:rPr>
-                              <w:rFonts w:ascii="Lucida Sans Unicode"/>
-                              <w:color w:val="D9D9D9"/>
-                              <w:sz w:val="14"/>
-                            </w:rPr>
-                            <w:t>SIDING</w:t>
-                          </w:r>
-                          <w:r>
-                            <w:rPr>
-                              <w:rFonts w:ascii="Lucida Sans Unicode"/>
-                              <w:color w:val="D9D9D9"/>
-                              <w:spacing w:val="-4"/>
-                              <w:sz w:val="14"/>
-                            </w:rPr>
-                            <w:t xml:space="preserve"> </w:t>
-                          </w:r>
-                          <w:r>
-                            <w:rPr>
-                              <w:rFonts w:ascii="Lucida Sans Unicode"/>
-                              <w:color w:val="D9D9D9"/>
-                              <w:sz w:val="14"/>
-                            </w:rPr>
-                            <w:t>INC</w:t>
-                          </w:r>
-                          <w:r>
-                            <w:rPr>
-                              <w:rFonts w:ascii="Lucida Sans Unicode"/>
-                              <w:color w:val="D9D9D9"/>
-                              <w:spacing w:val="-4"/>
-                              <w:sz w:val="14"/>
-                            </w:rPr>
-                            <w:t xml:space="preserve"> </w:t>
-                          </w:r>
-                          <w:r>
-                            <w:rPr>
-                              <w:rFonts w:ascii="Lucida Sans Unicode"/>
-                              <w:color w:val="D9D9D9"/>
-                              <w:sz w:val="14"/>
-                            </w:rPr>
-                            <w:t>|</w:t>
-                          </w:r>
-                          <w:r>
-                            <w:rPr>
-                              <w:rFonts w:ascii="Lucida Sans Unicode"/>
-                              <w:color w:val="D9D9D9"/>
-                              <w:spacing w:val="-5"/>
-                              <w:sz w:val="14"/>
-                            </w:rPr>
-                            <w:t xml:space="preserve"> </w:t>
-                          </w:r>
-                          <w:r>
-                            <w:rPr>
-                              <w:rFonts w:ascii="Lucida Sans Unicode"/>
-                              <w:color w:val="D9D9D9"/>
-                              <w:sz w:val="14"/>
-                            </w:rPr>
-                            <w:t>ONE</w:t>
-                          </w:r>
-                          <w:r>
-                            <w:rPr>
-                              <w:rFonts w:ascii="Lucida Sans Unicode"/>
-                              <w:color w:val="D9D9D9"/>
-                              <w:spacing w:val="1"/>
-                              <w:sz w:val="14"/>
-                            </w:rPr>
-                            <w:t xml:space="preserve"> </w:t>
-                          </w:r>
-                          <w:r>
-                            <w:rPr>
-                              <w:rFonts w:ascii="Lucida Sans Unicode"/>
-                              <w:color w:val="D9D9D9"/>
-                              <w:sz w:val="14"/>
-                            </w:rPr>
-                            <w:t>PARAGON</w:t>
-                          </w:r>
-                          <w:r>
-                            <w:rPr>
-                              <w:rFonts w:ascii="Lucida Sans Unicode"/>
-                              <w:color w:val="D9D9D9"/>
-                              <w:spacing w:val="1"/>
-                              <w:sz w:val="14"/>
-                            </w:rPr>
-                            <w:t xml:space="preserve"> </w:t>
-                          </w:r>
-                          <w:r>
-                            <w:rPr>
-                              <w:rFonts w:ascii="Lucida Sans Unicode"/>
-                              <w:color w:val="D9D9D9"/>
-                              <w:sz w:val="14"/>
-                            </w:rPr>
-                            <w:t>DRIVE,</w:t>
-                          </w:r>
-                          <w:r>
-                            <w:rPr>
-                              <w:rFonts w:ascii="Lucida Sans Unicode"/>
-                              <w:color w:val="D9D9D9"/>
-                              <w:spacing w:val="44"/>
-                              <w:sz w:val="14"/>
-                            </w:rPr>
-                            <w:t xml:space="preserve"> </w:t>
-                          </w:r>
-                          <w:r>
-                            <w:rPr>
-                              <w:rFonts w:ascii="Lucida Sans Unicode"/>
-                              <w:color w:val="D9D9D9"/>
-                              <w:sz w:val="14"/>
-                            </w:rPr>
-                            <w:t>SUITE</w:t>
-                          </w:r>
-                          <w:r>
-                            <w:rPr>
-                              <w:rFonts w:ascii="Lucida Sans Unicode"/>
-                              <w:color w:val="D9D9D9"/>
-                              <w:spacing w:val="-7"/>
-                              <w:sz w:val="14"/>
-                            </w:rPr>
-                            <w:t xml:space="preserve"> </w:t>
-                          </w:r>
-                          <w:r>
-                            <w:rPr>
-                              <w:rFonts w:ascii="Lucida Sans Unicode"/>
-                              <w:color w:val="D9D9D9"/>
-                              <w:sz w:val="14"/>
-                            </w:rPr>
-                            <w:t>102,</w:t>
-                          </w:r>
-                          <w:r>
-                            <w:rPr>
-                              <w:rFonts w:ascii="Lucida Sans Unicode"/>
-                              <w:color w:val="D9D9D9"/>
-                              <w:spacing w:val="1"/>
-                              <w:sz w:val="14"/>
-                            </w:rPr>
-                            <w:t xml:space="preserve"> </w:t>
-                          </w:r>
-                          <w:r>
-                            <w:rPr>
-                              <w:rFonts w:ascii="Lucida Sans Unicode"/>
-                              <w:color w:val="D9D9D9"/>
-                              <w:sz w:val="14"/>
-                            </w:rPr>
-                            <w:t>MONTVALE,</w:t>
-                          </w:r>
-                          <w:r>
-                            <w:rPr>
-                              <w:rFonts w:ascii="Lucida Sans Unicode"/>
-                              <w:color w:val="D9D9D9"/>
-                              <w:spacing w:val="1"/>
-                              <w:sz w:val="14"/>
-                            </w:rPr>
-                            <w:t xml:space="preserve"> </w:t>
-                          </w:r>
-                          <w:r>
-                            <w:rPr>
-                              <w:rFonts w:ascii="Lucida Sans Unicode"/>
-                              <w:color w:val="D9D9D9"/>
-                              <w:sz w:val="14"/>
-                            </w:rPr>
-                            <w:t>NJ 07645</w:t>
-                          </w:r>
-                          <w:r>
-                            <w:rPr>
-                              <w:rFonts w:ascii="Lucida Sans Unicode"/>
-                              <w:color w:val="D9D9D9"/>
-                              <w:spacing w:val="1"/>
-                              <w:sz w:val="14"/>
-                            </w:rPr>
-                            <w:t xml:space="preserve"> </w:t>
-                          </w:r>
-                          <w:r>
-                            <w:rPr>
-                              <w:rFonts w:ascii="Lucida Sans Unicode"/>
-                              <w:color w:val="D9D9D9"/>
-                              <w:sz w:val="14"/>
-                            </w:rPr>
-                            <w:t>|</w:t>
-                          </w:r>
-                          <w:r>
-                            <w:rPr>
-                              <w:rFonts w:ascii="Lucida Sans Unicode"/>
-                              <w:color w:val="D9D9D9"/>
-                              <w:spacing w:val="-3"/>
-                              <w:sz w:val="14"/>
-                            </w:rPr>
-                            <w:t xml:space="preserve"> </w:t>
-                          </w:r>
-                          <w:hyperlink r:id="rId1">
-                            <w:r>
-                              <w:rPr>
-                                <w:rFonts w:ascii="Lucida Sans Unicode"/>
-                                <w:color w:val="D9D9D9"/>
-                                <w:sz w:val="14"/>
-                              </w:rPr>
-                              <w:t>www.masterroofing.us</w:t>
-                            </w:r>
-                          </w:hyperlink>
-                          <w:r>
-                            <w:rPr>
-                              <w:rFonts w:ascii="Lucida Sans Unicode"/>
-                              <w:color w:val="D9D9D9"/>
-                              <w:spacing w:val="-3"/>
-                              <w:sz w:val="14"/>
-                            </w:rPr>
-                            <w:t xml:space="preserve"> </w:t>
-                          </w:r>
-                          <w:r>
-                            <w:rPr>
-                              <w:rFonts w:ascii="Lucida Sans Unicode"/>
-                              <w:color w:val="D9D9D9"/>
-                              <w:sz w:val="14"/>
-                            </w:rPr>
-                            <w:t>|</w:t>
-                          </w:r>
-                          <w:r>
-                            <w:rPr>
-                              <w:rFonts w:ascii="Lucida Sans Unicode"/>
-                              <w:color w:val="D9D9D9"/>
-                              <w:spacing w:val="46"/>
-                              <w:sz w:val="14"/>
-                            </w:rPr>
-                            <w:t xml:space="preserve"> </w:t>
-                          </w:r>
-                          <w:r>
-                            <w:rPr>
-                              <w:rFonts w:ascii="Lucida Sans Unicode"/>
-                              <w:color w:val="D9D9D9"/>
-                              <w:sz w:val="14"/>
-                            </w:rPr>
-                            <w:t>845-425-</w:t>
-                          </w:r>
-                          <w:r>
-                            <w:rPr>
-                              <w:rFonts w:ascii="Lucida Sans Unicode"/>
-                              <w:color w:val="D9D9D9"/>
-                              <w:spacing w:val="-4"/>
-                              <w:sz w:val="14"/>
-                            </w:rPr>
-                            <w:t>1619</w:t>
-                          </w:r>
-                          <w:r>
-                            <w:rPr>
-                              <w:rFonts w:ascii="Lucida Sans Unicode"/>
-                              <w:color w:val="D9D9D9"/>
-                              <w:spacing w:val="-4"/>
-                              <w:sz w:val="14"/>
-                            </w:rPr>
-                            <w:t xml:space="preserve">       </w:t>
-                          </w:r>
-                          <w:r>
-                            <w:rPr>
-                              <w:noProof/>
-                            </w:rPr>
-                            <w:drawing>
-                              <wp:inline distT="0" distB="0" distL="0" distR="0" wp14:anchorId="20A079D5" wp14:editId="39735FE6">
-                                <wp:extent cx="514350" cy="533400"/>
-                                <wp:effectExtent l="0" t="0" r="0" b="0"/>
-                                <wp:docPr id="1" name="Image 1"/>
-                                <wp:cNvGraphicFramePr>
-                                  <a:graphicFrameLocks xmlns:a="http://schemas.openxmlformats.org/drawingml/2006/main"/>
-                                </wp:cNvGraphicFramePr>
-                                <a:graphic xmlns:a="http://schemas.openxmlformats.org/drawingml/2006/main">
-                                  <a:graphicData uri="http://schemas.openxmlformats.org/drawingml/2006/picture">
-                                    <pic:pic xmlns:pic="http://schemas.openxmlformats.org/drawingml/2006/picture">
-                                      <pic:nvPicPr>
-                                        <pic:cNvPr id="1" name="Image 1"/>
-                                        <pic:cNvPicPr>
-                                          <a:picLocks/>
-                                        </pic:cNvPicPr>
-                                      </pic:nvPicPr>
-                                      <pic:blipFill>
-                                        <a:blip r:embed="rId2" cstate="print"/>
-                                        <a:stretch>
-                                          <a:fillRect/>
-                                        </a:stretch>
-                                      </pic:blipFill>
-                                      <pic:spPr>
-                                        <a:xfrm>
-                                          <a:off x="0" y="0"/>
-                                          <a:ext cx="514350" cy="533400"/>
-                                        </a:xfrm>
-                                        <a:prstGeom prst="rect">
-                                          <a:avLst/>
-                                        </a:prstGeom>
-                                      </pic:spPr>
-                                    </pic:pic>
-                                  </a:graphicData>
-                                </a:graphic>
-                              </wp:inline>
-                            </w:drawing>
-                          </w:r>
-                        </w:p>
-                      </w:txbxContent>
-                    </wps:txbx>
-                    <wps:bodyPr wrap="square" lIns="0" tIns="0" rIns="0" bIns="0" rtlCol="0">
-                      <a:noAutofit/>
-                    </wps:bodyPr>
-                  </wps:wsp>
-                </a:graphicData>
-              </a:graphic>
-              <wp14:sizeRelH relativeFrom="margin">
-                <wp14:pctWidth>0</wp14:pctWidth>
-              </wp14:sizeRelH>
-              <wp14:sizeRelV relativeFrom="margin">
-                <wp14:pctHeight>0</wp14:pctHeight>
-              </wp14:sizeRelV>
-            </wp:anchor>
-          </w:drawing>
-        </mc:Choice>
-        <mc:Fallback>
-          <w:pict>
-            <v:shapetype w14:anchorId="59FA9A73" id="_x0000_t202" coordsize="21600,21600" o:spt="202" path="m,l,21600r21600,l21600,xe">
-              <v:stroke joinstyle="miter"/>
-              <v:path gradientshapeok="t" o:connecttype="rect"/>
-            </v:shapetype>
-            <v:shape id="_x0000_s1028" type="#_x0000_t202" style="position:absolute;margin-left:0;margin-top:729.75pt;width:540.75pt;height:46.5pt;z-index:-251654144;visibility:visible;mso-wrap-style:square;mso-width-percent:0;mso-height-percent:0;mso-wrap-distance-left:0;mso-wrap-distance-top:0;mso-wrap-distance-right:0;mso-wrap-distance-bottom:0;mso-position-horizontal:center;mso-position-horizontal-relative:margin;mso-position-vertical:absolute;mso-position-vertical-relative:page;mso-width-percent:0;mso-height-percent:0;mso-width-relative:margin;mso-height-relative:margin;v-text-anchor:top" o:gfxdata="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" filled="f" stroked="f">
-              <v:textbox inset="0,0,0,0">
-                <w:txbxContent>
-                  <w:p>
-                    <w:pPr>
-                      <w:spacing w:before="16"/>
-                      <w:ind w:left="20"/>
-                      <w:rPr>
-                        <w:rFonts w:ascii="Lucida Sans Unicode"/>
-                        <w:sz w:val="14"/>
-                      </w:rPr>
-                    </w:pPr>
-                    <w:r>
-                      <w:rPr>
-                        <w:rFonts w:ascii="Lucida Sans Unicode"/>
-                        <w:color w:val="D9D9D9"/>
-                        <w:sz w:val="14"/>
-                      </w:rPr>
-                      <w:t>MASTER</w:t>
-                    </w:r>
-                    <w:r>
-                      <w:rPr>
-                        <w:rFonts w:ascii="Lucida Sans Unicode"/>
-                        <w:color w:val="D9D9D9"/>
-                        <w:spacing w:val="-1"/>
-                        <w:sz w:val="14"/>
-                      </w:rPr>
-                      <w:t xml:space="preserve"> </w:t>
-                    </w:r>
-                    <w:r>
-                      <w:rPr>
-                        <w:rFonts w:ascii="Lucida Sans Unicode"/>
-                        <w:color w:val="D9D9D9"/>
-                        <w:sz w:val="14"/>
-                      </w:rPr>
-                      <w:t>ROOFING</w:t>
-                    </w:r>
-                    <w:r>
-                      <w:rPr>
-                        <w:rFonts w:ascii="Lucida Sans Unicode"/>
-                        <w:color w:val="D9D9D9"/>
-                        <w:spacing w:val="-4"/>
-                        <w:sz w:val="14"/>
-                      </w:rPr>
-                      <w:t xml:space="preserve"> </w:t>
-                    </w:r>
-                    <w:r>
-                      <w:rPr>
-                        <w:rFonts w:ascii="Lucida Sans Unicode"/>
-                        <w:color w:val="D9D9D9"/>
-                        <w:sz w:val="14"/>
-                      </w:rPr>
-                      <w:t>&amp;</w:t>
-                    </w:r>
-                    <w:r>
-                      <w:rPr>
-                        <w:rFonts w:ascii="Lucida Sans Unicode"/>
-                        <w:color w:val="D9D9D9"/>
-                        <w:spacing w:val="-8"/>
-                        <w:sz w:val="14"/>
-                      </w:rPr>
-                      <w:t xml:space="preserve"> </w:t>
-                    </w:r>
-                    <w:r>
-                      <w:rPr>
-                        <w:rFonts w:ascii="Lucida Sans Unicode"/>
-                        <w:color w:val="D9D9D9"/>
-                        <w:sz w:val="14"/>
-                      </w:rPr>
-                      <w:t>SIDING</w:t>
-                    </w:r>
-                    <w:r>
-                      <w:rPr>
-                        <w:rFonts w:ascii="Lucida Sans Unicode"/>
-                        <w:color w:val="D9D9D9"/>
-                        <w:spacing w:val="-4"/>
-                        <w:sz w:val="14"/>
-                      </w:rPr>
-                      <w:t xml:space="preserve"> </w:t>
-                    </w:r>
-                    <w:r>
-                      <w:rPr>
-                        <w:rFonts w:ascii="Lucida Sans Unicode"/>
-                        <w:color w:val="D9D9D9"/>
-                        <w:sz w:val="14"/>
-                      </w:rPr>
-                      <w:t>INC</w:t>
-                    </w:r>
-                    <w:r>
-                      <w:rPr>
-                        <w:rFonts w:ascii="Lucida Sans Unicode"/>
-                        <w:color w:val="D9D9D9"/>
-                        <w:spacing w:val="-4"/>
-                        <w:sz w:val="14"/>
-                      </w:rPr>
-                      <w:t xml:space="preserve"> </w:t>
-                    </w:r>
-                    <w:r>
-                      <w:rPr>
-                        <w:rFonts w:ascii="Lucida Sans Unicode"/>
-                        <w:color w:val="D9D9D9"/>
-                        <w:sz w:val="14"/>
-                      </w:rPr>
-                      <w:t>|</w:t>
-                    </w:r>
-                    <w:r>
-                      <w:rPr>
-                        <w:rFonts w:ascii="Lucida Sans Unicode"/>
-                        <w:color w:val="D9D9D9"/>
-                        <w:spacing w:val="-5"/>
-                        <w:sz w:val="14"/>
-                      </w:rPr>
-                      <w:t xml:space="preserve"> </w:t>
-                    </w:r>
-                    <w:r>
-                      <w:rPr>
-                        <w:rFonts w:ascii="Lucida Sans Unicode"/>
-                        <w:color w:val="D9D9D9"/>
-                        <w:sz w:val="14"/>
-                      </w:rPr>
-                      <w:t>ONE</w:t>
-                    </w:r>
-                    <w:r>
-                      <w:rPr>
-                        <w:rFonts w:ascii="Lucida Sans Unicode"/>
-                        <w:color w:val="D9D9D9"/>
-                        <w:spacing w:val="1"/>
-                        <w:sz w:val="14"/>
-                      </w:rPr>
-                      <w:t xml:space="preserve"> </w:t>
-                    </w:r>
-                    <w:r>
-                      <w:rPr>
-                        <w:rFonts w:ascii="Lucida Sans Unicode"/>
-                        <w:color w:val="D9D9D9"/>
-                        <w:sz w:val="14"/>
-                      </w:rPr>
-                      <w:t>PARAGON</w:t>
-                    </w:r>
-                    <w:r>
-                      <w:rPr>
-                        <w:rFonts w:ascii="Lucida Sans Unicode"/>
-                        <w:color w:val="D9D9D9"/>
-                        <w:spacing w:val="1"/>
-                        <w:sz w:val="14"/>
-                      </w:rPr>
-                      <w:t xml:space="preserve"> </w:t>
-                    </w:r>
-                    <w:r>
-                      <w:rPr>
-                        <w:rFonts w:ascii="Lucida Sans Unicode"/>
-                        <w:color w:val="D9D9D9"/>
-                        <w:sz w:val="14"/>
-                      </w:rPr>
-                      <w:t>DRIVE,</w:t>
-                    </w:r>
-                    <w:r>
-                      <w:rPr>
-                        <w:rFonts w:ascii="Lucida Sans Unicode"/>
-                        <w:color w:val="D9D9D9"/>
-                        <w:spacing w:val="44"/>
-                        <w:sz w:val="14"/>
-                      </w:rPr>
-                      <w:t xml:space="preserve"> </w:t>
-                    </w:r>
-                    <w:r>
-                      <w:rPr>
-                        <w:rFonts w:ascii="Lucida Sans Unicode"/>
-                        <w:color w:val="D9D9D9"/>
-                        <w:sz w:val="14"/>
-                      </w:rPr>
-                      <w:t>SUITE</w:t>
-                    </w:r>
-                    <w:r>
-                      <w:rPr>
-                        <w:rFonts w:ascii="Lucida Sans Unicode"/>
-                        <w:color w:val="D9D9D9"/>
-                        <w:spacing w:val="-7"/>
-                        <w:sz w:val="14"/>
-                      </w:rPr>
-                      <w:t xml:space="preserve"> </w:t>
-                    </w:r>
-                    <w:r>
-                      <w:rPr>
-                        <w:rFonts w:ascii="Lucida Sans Unicode"/>
-                        <w:color w:val="D9D9D9"/>
-                        <w:sz w:val="14"/>
-                      </w:rPr>
-                      <w:t>102,</w:t>
-                    </w:r>
-                    <w:r>
-                      <w:rPr>
-                        <w:rFonts w:ascii="Lucida Sans Unicode"/>
-                        <w:color w:val="D9D9D9"/>
-                        <w:spacing w:val="1"/>
-                        <w:sz w:val="14"/>
-                      </w:rPr>
-                      <w:t xml:space="preserve"> </w:t>
-                    </w:r>
-                    <w:r>
-                      <w:rPr>
-                        <w:rFonts w:ascii="Lucida Sans Unicode"/>
-                        <w:color w:val="D9D9D9"/>
-                        <w:sz w:val="14"/>
-                      </w:rPr>
-                      <w:t>MONTVALE,</w:t>
-                    </w:r>
-                    <w:r>
-                      <w:rPr>
-                        <w:rFonts w:ascii="Lucida Sans Unicode"/>
-                        <w:color w:val="D9D9D9"/>
-                        <w:spacing w:val="1"/>
-                        <w:sz w:val="14"/>
-                      </w:rPr>
-                      <w:t xml:space="preserve"> </w:t>
-                    </w:r>
-                    <w:r>
-                      <w:rPr>
-                        <w:rFonts w:ascii="Lucida Sans Unicode"/>
-                        <w:color w:val="D9D9D9"/>
-                        <w:sz w:val="14"/>
-                      </w:rPr>
-                      <w:t>NJ 07645</w:t>
-                    </w:r>
-                    <w:r>
-                      <w:rPr>
-                        <w:rFonts w:ascii="Lucida Sans Unicode"/>
-                        <w:color w:val="D9D9D9"/>
-                        <w:spacing w:val="1"/>
-                        <w:sz w:val="14"/>
-                      </w:rPr>
-                      <w:t xml:space="preserve"> </w:t>
-                    </w:r>
-                    <w:r>
-                      <w:rPr>
-                        <w:rFonts w:ascii="Lucida Sans Unicode"/>
-                        <w:color w:val="D9D9D9"/>
-                        <w:sz w:val="14"/>
-                      </w:rPr>
-                      <w:t>|</w:t>
-                    </w:r>
-                    <w:r>
-                      <w:rPr>
-                        <w:rFonts w:ascii="Lucida Sans Unicode"/>
-                        <w:color w:val="D9D9D9"/>
-                        <w:spacing w:val="-3"/>
-                        <w:sz w:val="14"/>
-                      </w:rPr>
-                      <w:t xml:space="preserve"> </w:t>
-                    </w:r>
-                    <w:hyperlink r:id="rId3">
-                      <w:r>
-                        <w:rPr>
-                          <w:rFonts w:ascii="Lucida Sans Unicode"/>
-                          <w:color w:val="D9D9D9"/>
-                          <w:sz w:val="14"/>
-                        </w:rPr>
-                        <w:t>www.masterroofing.us</w:t>
-                      </w:r>
-                    </w:hyperlink>
-                    <w:r>
-                      <w:rPr>
-                        <w:rFonts w:ascii="Lucida Sans Unicode"/>
-                        <w:color w:val="D9D9D9"/>
-                        <w:spacing w:val="-3"/>
-                        <w:sz w:val="14"/>
-                      </w:rPr>
-                      <w:t xml:space="preserve"> </w:t>
-                    </w:r>
-                    <w:r>
-                      <w:rPr>
-                        <w:rFonts w:ascii="Lucida Sans Unicode"/>
-                        <w:color w:val="D9D9D9"/>
-                        <w:sz w:val="14"/>
-                      </w:rPr>
-                      <w:t>|</w:t>
-                    </w:r>
-                    <w:r>
-                      <w:rPr>
-                        <w:rFonts w:ascii="Lucida Sans Unicode"/>
-                        <w:color w:val="D9D9D9"/>
-                        <w:spacing w:val="46"/>
-                        <w:sz w:val="14"/>
-                      </w:rPr>
-                      <w:t xml:space="preserve"> </w:t>
-                    </w:r>
-                    <w:r>
-                      <w:rPr>
-                        <w:rFonts w:ascii="Lucida Sans Unicode"/>
-                        <w:color w:val="D9D9D9"/>
-                        <w:sz w:val="14"/>
-                      </w:rPr>
-                      <w:t>845-425-</w:t>
-                    </w:r>
-                    <w:r>
-                      <w:rPr>
-                        <w:rFonts w:ascii="Lucida Sans Unicode"/>
-                        <w:color w:val="D9D9D9"/>
-                        <w:spacing w:val="-4"/>
-                        <w:sz w:val="14"/>
-                      </w:rPr>
-                      <w:t>1619</w:t>
-                    </w:r>
-                    <w:r>
-                      <w:rPr>
-                        <w:rFonts w:ascii="Lucida Sans Unicode"/>
-                        <w:color w:val="D9D9D9"/>
-                        <w:spacing w:val="-4"/>
-                        <w:sz w:val="14"/>
-                      </w:rPr>
-                      <w:t xml:space="preserve">       </w:t>
-                    </w:r>
-                    <w:r>
-                      <w:rPr>
-                        <w:noProof/>
-                      </w:rPr>
-                      <w:drawing>
-                        <wp:inline distT="0" distB="0" distL="0" distR="0" wp14:anchorId="20A079D5" wp14:editId="39735FE6">
-                          <wp:extent cx="514350" cy="533400"/>
-                          <wp:effectExtent l="0" t="0" r="0" b="0"/>
-                          <wp:docPr id="1" name="Image 1"/>
-                          <wp:cNvGraphicFramePr>
-                            <a:graphicFrameLocks xmlns:a="http://schemas.openxmlformats.org/drawingml/2006/main"/>
-                          </wp:cNvGraphicFramePr>
-                          <a:graphic xmlns:a="http://schemas.openxmlformats.org/drawingml/2006/main">
-                            <a:graphicData uri="http://schemas.openxmlformats.org/drawingml/2006/picture">
-                              <pic:pic xmlns:pic="http://schemas.openxmlformats.org/drawingml/2006/picture">
-                                <pic:nvPicPr>
-                                  <pic:cNvPr id="1" name="Image 1"/>
-                                  <pic:cNvPicPr>
-                                    <a:picLocks/>
-                                  </pic:cNvPicPr>
-                                </pic:nvPicPr>
-                                <pic:blipFill>
-                                  <a:blip r:embed="rId2" cstate="print"/>
-                                  <a:stretch>
-                                    <a:fillRect/>
-                                  </a:stretch>
-                                </pic:blipFill>
-                                <pic:spPr>
-                                  <a:xfrm>
-                                    <a:off x="0" y="0"/>
-                                    <a:ext cx="514350" cy="533400"/>
-                                  </a:xfrm>
-                                  <a:prstGeom prst="rect">
-                                    <a:avLst/>
-                                  </a:prstGeom>
-                                </pic:spPr>
-                              </pic:pic>
-                            </a:graphicData>
-                          </a:graphic>
-                        </wp:inline>
-                      </w:drawing>
                     </w:r>
                   </w:p>
                 </w:txbxContent>

</xml_diff>

<commit_message>
feat: conditional alternates display + individual table layout per item
Co-Authored-By: Claude Opus 4.6 <noreply@anthropic.com>
</commit_message>
<xml_diff>
--- a/public/templates/Proposal_Template_v1_FIXED.docx
+++ b/public/templates/Proposal_Template_v1_FIXED.docx
@@ -471,6 +471,7 @@
     </w:p>
     <w:p>
       <w:pPr>
+        <w:spacing w:after="0"/>
         <w:rPr>
           <w:rFonts w:ascii="Segoe UI" w:hAnsi="Segoe UI" w:cs="Segoe UI"/>
           <w:b/>
@@ -485,6 +486,24 @@
         </w:rPr>
         <w:lastRenderedPageBreak/>
         <w:t>Base Bid</w:t>
+      </w:r>
+    </w:p>
+    <w:p>
+      <w:pPr>
+        <w:spacing w:after="0"/>
+        <w:rPr>
+          <w:rFonts w:ascii="Segoe UI" w:hAnsi="Segoe UI" w:cs="Segoe UI"/>
+          <w:b/>
+          <w:bCs/>
+        </w:rPr>
+      </w:pPr>
+      <w:r>
+        <w:rPr>
+          <w:rFonts w:ascii="Segoe UI" w:hAnsi="Segoe UI" w:cs="Segoe UI"/>
+          <w:b/>
+          <w:bCs/>
+        </w:rPr>
+        <w:t>{#line_items}</w:t>
       </w:r>
     </w:p>
     <w:tbl>
@@ -530,7 +549,7 @@
                 <w:b/>
                 <w:bCs/>
               </w:rPr>
-              <w:t>{#line_items} {</w:t>
+              <w:t>{</w:t>
             </w:r>
             <w:proofErr w:type="spellStart"/>
             <w:r>
@@ -647,17 +666,6 @@
               <w:pStyle w:val="BodyText"/>
               <w:jc w:val="both"/>
             </w:pPr>
-            <w:r>
-              <w:t>{/</w:t>
-            </w:r>
-            <w:proofErr w:type="spellStart"/>
-            <w:r>
-              <w:t>line_items</w:t>
-            </w:r>
-            <w:proofErr w:type="spellEnd"/>
-            <w:r>
-              <w:t>}</w:t>
-            </w:r>
           </w:p>
         </w:tc>
       </w:tr>
@@ -684,6 +692,17 @@
           <w:bCs/>
         </w:rPr>
       </w:pPr>
+      <w:r>
+        <w:t>{/</w:t>
+      </w:r>
+      <w:proofErr w:type="spellStart"/>
+      <w:r>
+        <w:t>line_items</w:t>
+      </w:r>
+      <w:proofErr w:type="spellEnd"/>
+      <w:r>
+        <w:t>}</w:t>
+      </w:r>
     </w:p>
     <w:tbl>
       <w:tblPr>
@@ -786,6 +805,7 @@
     </w:p>
     <w:p>
       <w:pPr>
+        <w:spacing w:after="0"/>
         <w:rPr>
           <w:rFonts w:ascii="Segoe UI" w:hAnsi="Segoe UI" w:cs="Segoe UI"/>
           <w:b/>
@@ -798,7 +818,43 @@
           <w:b/>
           <w:bCs/>
         </w:rPr>
-        <w:t xml:space="preserve">Add Alternates </w:t>
+        <w:t>{#has_alternates}</w:t>
+      </w:r>
+    </w:p>
+    <w:p>
+      <w:pPr>
+        <w:spacing w:after="0"/>
+        <w:rPr>
+          <w:rFonts w:ascii="Segoe UI" w:hAnsi="Segoe UI" w:cs="Segoe UI"/>
+          <w:b/>
+          <w:bCs/>
+        </w:rPr>
+      </w:pPr>
+      <w:r>
+        <w:rPr>
+          <w:rFonts w:ascii="Segoe UI" w:hAnsi="Segoe UI" w:cs="Segoe UI"/>
+          <w:b/>
+          <w:bCs/>
+        </w:rPr>
+        <w:t>Add Alternates</w:t>
+      </w:r>
+    </w:p>
+    <w:p>
+      <w:pPr>
+        <w:spacing w:after="0"/>
+        <w:rPr>
+          <w:rFonts w:ascii="Segoe UI" w:hAnsi="Segoe UI" w:cs="Segoe UI"/>
+          <w:b/>
+          <w:bCs/>
+        </w:rPr>
+      </w:pPr>
+      <w:r>
+        <w:rPr>
+          <w:rFonts w:ascii="Segoe UI" w:hAnsi="Segoe UI" w:cs="Segoe UI"/>
+          <w:b/>
+          <w:bCs/>
+        </w:rPr>
+        <w:t>{#alt_line_items}</w:t>
       </w:r>
     </w:p>
     <w:tbl>
@@ -843,7 +899,7 @@
                 <w:b/>
                 <w:bCs/>
               </w:rPr>
-              <w:t>{#alt_line_items} {</w:t>
+              <w:t>{</w:t>
             </w:r>
             <w:proofErr w:type="spellStart"/>
             <w:r>
@@ -962,26 +1018,6 @@
                 <w:rFonts w:ascii="Segoe UI" w:hAnsi="Segoe UI" w:cs="Segoe UI"/>
               </w:rPr>
             </w:pPr>
-            <w:r>
-              <w:rPr>
-                <w:rFonts w:ascii="Segoe UI" w:hAnsi="Segoe UI" w:cs="Segoe UI"/>
-              </w:rPr>
-              <w:t>{/</w:t>
-            </w:r>
-            <w:proofErr w:type="spellStart"/>
-            <w:r>
-              <w:rPr>
-                <w:rFonts w:ascii="Segoe UI" w:hAnsi="Segoe UI" w:cs="Segoe UI"/>
-              </w:rPr>
-              <w:t>alt_line_items</w:t>
-            </w:r>
-            <w:proofErr w:type="spellEnd"/>
-            <w:r>
-              <w:rPr>
-                <w:rFonts w:ascii="Segoe UI" w:hAnsi="Segoe UI" w:cs="Segoe UI"/>
-              </w:rPr>
-              <w:t>}</w:t>
-            </w:r>
           </w:p>
         </w:tc>
       </w:tr>
@@ -1009,6 +1045,26 @@
           <w:bCs/>
         </w:rPr>
       </w:pPr>
+      <w:r>
+        <w:rPr>
+          <w:rFonts w:ascii="Segoe UI" w:hAnsi="Segoe UI" w:cs="Segoe UI"/>
+        </w:rPr>
+        <w:t>{/</w:t>
+      </w:r>
+      <w:proofErr w:type="spellStart"/>
+      <w:r>
+        <w:rPr>
+          <w:rFonts w:ascii="Segoe UI" w:hAnsi="Segoe UI" w:cs="Segoe UI"/>
+        </w:rPr>
+        <w:t>alt_line_items</w:t>
+      </w:r>
+      <w:proofErr w:type="spellEnd"/>
+      <w:r>
+        <w:rPr>
+          <w:rFonts w:ascii="Segoe UI" w:hAnsi="Segoe UI" w:cs="Segoe UI"/>
+        </w:rPr>
+        <w:t>}</w:t>
+      </w:r>
     </w:p>
     <w:tbl>
       <w:tblPr>
@@ -1127,7 +1183,7 @@
         </w:trPr>
         <w:tc>
           <w:tcPr>
-            <w:tcW w:w="7565" w:type="dxa"/>
+            <w:tcW w:w="7385" w:type="dxa"/>
             <w:shd w:val="clear" w:color="auto" w:fill="0D0D0D" w:themeFill="text1" w:themeFillTint="F2"/>
             <w:vAlign w:val="center"/>
           </w:tcPr>
@@ -1153,7 +1209,7 @@
         </w:tc>
         <w:tc>
           <w:tcPr>
-            <w:tcW w:w="1975" w:type="dxa"/>
+            <w:tcW w:w="2155" w:type="dxa"/>
             <w:shd w:val="clear" w:color="auto" w:fill="0D0D0D" w:themeFill="text1" w:themeFillTint="F2"/>
             <w:vAlign w:val="center"/>
           </w:tcPr>
@@ -1208,6 +1264,14 @@
           <w:bCs/>
         </w:rPr>
       </w:pPr>
+      <w:r>
+        <w:rPr>
+          <w:rFonts w:ascii="Segoe UI" w:hAnsi="Segoe UI" w:cs="Segoe UI"/>
+          <w:b/>
+          <w:bCs/>
+        </w:rPr>
+        <w:t>{/has_alternates}</w:t>
+      </w:r>
     </w:p>
     <w:p>
       <w:pPr>
@@ -7621,7 +7685,6 @@
   <w:style w:type="character" w:default="1" w:styleId="DefaultParagraphFont">
     <w:name w:val="Default Paragraph Font"/>
     <w:uiPriority w:val="1"/>
-    <w:semiHidden/>
     <w:unhideWhenUsed/>
   </w:style>
   <w:style w:type="table" w:default="1" w:styleId="TableNormal">

</xml_diff>